<commit_message>
added tests for UC 3 and UC 6. Started data generator function.
</commit_message>
<xml_diff>
--- a/YAAS.docx
+++ b/YAAS.docx
@@ -2013,26 +2013,44 @@
           <w:szCs w:val="24"/>
           <w:lang w:val="en-US"/>
         </w:rPr>
+        <w:t xml:space="preserve">Actual auction resolve is handled by Command class in resolveauction.py file, which is under </w:t>
+      </w:r>
+      <w:proofErr w:type="spellStart"/>
+      <w:r>
+        <w:rPr>
+          <w:sz w:val="24"/>
+          <w:szCs w:val="24"/>
+          <w:lang w:val="en-US"/>
+        </w:rPr>
+        <w:t>YAAS_App</w:t>
+      </w:r>
+      <w:proofErr w:type="spellEnd"/>
+      <w:r>
+        <w:rPr>
+          <w:sz w:val="24"/>
+          <w:szCs w:val="24"/>
+          <w:lang w:val="en-US"/>
+        </w:rPr>
+        <w:t xml:space="preserve">/management/commands folder. Handle function reads periodically all auctions saved </w:t>
+      </w:r>
+      <w:r>
+        <w:rPr>
+          <w:sz w:val="24"/>
+          <w:szCs w:val="24"/>
+          <w:lang w:val="en-US"/>
+        </w:rPr>
         <w:lastRenderedPageBreak/>
-        <w:t xml:space="preserve">Actual auction resolve is handled by Command class in resolveauction.py file, which is under </w:t>
-      </w:r>
-      <w:proofErr w:type="spellStart"/>
-      <w:r>
-        <w:rPr>
-          <w:sz w:val="24"/>
-          <w:szCs w:val="24"/>
-          <w:lang w:val="en-US"/>
-        </w:rPr>
-        <w:t>YAAS_App</w:t>
-      </w:r>
-      <w:proofErr w:type="spellEnd"/>
-      <w:r>
-        <w:rPr>
-          <w:sz w:val="24"/>
-          <w:szCs w:val="24"/>
-          <w:lang w:val="en-US"/>
-        </w:rPr>
-        <w:t xml:space="preserve">/management/commands folder. Handle function reads periodically all auctions saved to system and check auction status and auction ending time. If auction status </w:t>
+        <w:t>to system and check auction status and auction ending time</w:t>
+      </w:r>
+      <w:bookmarkStart w:id="0" w:name="_GoBack"/>
+      <w:bookmarkEnd w:id="0"/>
+      <w:r>
+        <w:rPr>
+          <w:sz w:val="24"/>
+          <w:szCs w:val="24"/>
+          <w:lang w:val="en-US"/>
+        </w:rPr>
+        <w:t xml:space="preserve">. If auction status </w:t>
       </w:r>
       <w:r>
         <w:rPr>
@@ -2152,8 +2170,6 @@
         </w:rPr>
         <w:t xml:space="preserve">   </w:t>
       </w:r>
-      <w:bookmarkStart w:id="0" w:name="_GoBack"/>
-      <w:bookmarkEnd w:id="0"/>
     </w:p>
     <w:p>
       <w:pPr>
@@ -2584,6 +2600,7 @@
           <w:szCs w:val="24"/>
           <w:lang w:val="en-US"/>
         </w:rPr>
+        <w:lastRenderedPageBreak/>
         <w:t xml:space="preserve">  </w:t>
       </w:r>
       <w:r>

</xml_diff>

<commit_message>
fixes to document. updated requirement.txt
</commit_message>
<xml_diff>
--- a/YAAS.docx
+++ b/YAAS.docx
@@ -456,19 +456,103 @@
         </w:numPr>
         <w:rPr>
           <w:noProof/>
-          <w:sz w:val="24"/>
-          <w:szCs w:val="24"/>
-          <w:lang w:val="en-US"/>
-        </w:rPr>
-      </w:pPr>
-      <w:r>
-        <w:rPr>
-          <w:noProof/>
+          <w:color w:val="C00000"/>
+          <w:sz w:val="24"/>
+          <w:szCs w:val="24"/>
+          <w:lang w:val="en-US"/>
+        </w:rPr>
+      </w:pPr>
+      <w:r>
+        <w:rPr>
+          <w:noProof/>
+          <w:color w:val="C00000"/>
           <w:sz w:val="24"/>
           <w:szCs w:val="24"/>
           <w:lang w:val="en-US"/>
         </w:rPr>
         <w:t>OP3: store language preference</w:t>
+      </w:r>
+      <w:r>
+        <w:rPr>
+          <w:noProof/>
+          <w:color w:val="C00000"/>
+          <w:sz w:val="24"/>
+          <w:szCs w:val="24"/>
+          <w:lang w:val="en-US"/>
+        </w:rPr>
+        <w:t xml:space="preserve"> (code exist but due to issues </w:t>
+      </w:r>
+      <w:r>
+        <w:rPr>
+          <w:noProof/>
+          <w:color w:val="C00000"/>
+          <w:sz w:val="24"/>
+          <w:szCs w:val="24"/>
+          <w:lang w:val="en-US"/>
+        </w:rPr>
+        <w:t xml:space="preserve">with fixtures </w:t>
+      </w:r>
+      <w:r>
+        <w:rPr>
+          <w:noProof/>
+          <w:color w:val="C00000"/>
+          <w:sz w:val="24"/>
+          <w:szCs w:val="24"/>
+          <w:lang w:val="en-US"/>
+        </w:rPr>
+        <w:t xml:space="preserve">not </w:t>
+      </w:r>
+      <w:r>
+        <w:rPr>
+          <w:noProof/>
+          <w:color w:val="C00000"/>
+          <w:sz w:val="24"/>
+          <w:szCs w:val="24"/>
+          <w:lang w:val="en-US"/>
+        </w:rPr>
+        <w:t xml:space="preserve">taken </w:t>
+      </w:r>
+      <w:r>
+        <w:rPr>
+          <w:noProof/>
+          <w:color w:val="C00000"/>
+          <w:sz w:val="24"/>
+          <w:szCs w:val="24"/>
+          <w:lang w:val="en-US"/>
+        </w:rPr>
+        <w:t>in</w:t>
+      </w:r>
+      <w:r>
+        <w:rPr>
+          <w:noProof/>
+          <w:color w:val="C00000"/>
+          <w:sz w:val="24"/>
+          <w:szCs w:val="24"/>
+          <w:lang w:val="en-US"/>
+        </w:rPr>
+        <w:t xml:space="preserve">to </w:t>
+      </w:r>
+      <w:bookmarkStart w:id="0" w:name="_GoBack"/>
+      <w:bookmarkEnd w:id="0"/>
+      <w:r>
+        <w:rPr>
+          <w:noProof/>
+          <w:color w:val="C00000"/>
+          <w:sz w:val="24"/>
+          <w:szCs w:val="24"/>
+          <w:lang w:val="en-US"/>
+        </w:rPr>
+        <w:t xml:space="preserve">a </w:t>
+      </w:r>
+      <w:r>
+        <w:rPr>
+          <w:noProof/>
+          <w:color w:val="C00000"/>
+          <w:sz w:val="24"/>
+          <w:szCs w:val="24"/>
+          <w:lang w:val="en-US"/>
+        </w:rPr>
+        <w:t>use)</w:t>
       </w:r>
     </w:p>
     <w:p>
@@ -743,107 +827,288 @@
     </w:p>
     <w:p>
       <w:pPr>
-        <w:rPr>
-          <w:rFonts w:cstheme="minorHAnsi"/>
-          <w:noProof/>
-          <w:sz w:val="24"/>
-          <w:szCs w:val="24"/>
-          <w:lang w:val="en-US"/>
-        </w:rPr>
-      </w:pPr>
-      <w:r>
-        <w:rPr>
-          <w:rFonts w:cstheme="minorHAnsi"/>
-          <w:noProof/>
-          <w:sz w:val="24"/>
-          <w:szCs w:val="24"/>
-          <w:lang w:val="en-US"/>
-        </w:rPr>
+        <w:pStyle w:val="HTML-esimuotoiltu"/>
+        <w:shd w:val="clear" w:color="auto" w:fill="FFFFFF"/>
+        <w:rPr>
+          <w:noProof/>
+          <w:color w:val="000000"/>
+          <w:sz w:val="24"/>
+          <w:szCs w:val="24"/>
+          <w:lang w:val="en-US"/>
+        </w:rPr>
+      </w:pPr>
+      <w:r>
+        <w:rPr>
+          <w:noProof/>
+          <w:color w:val="000000"/>
+          <w:sz w:val="24"/>
+          <w:szCs w:val="24"/>
+          <w:lang w:val="en-US"/>
+        </w:rPr>
+        <w:t>AWSIoTPythonSDK==1.2.0</w:t>
+      </w:r>
+      <w:r>
+        <w:rPr>
+          <w:noProof/>
+          <w:color w:val="000000"/>
+          <w:sz w:val="24"/>
+          <w:szCs w:val="24"/>
+          <w:lang w:val="en-US"/>
+        </w:rPr>
+        <w:br/>
+        <w:t>certifi==2017.7.27.1</w:t>
+      </w:r>
+      <w:r>
+        <w:rPr>
+          <w:noProof/>
+          <w:color w:val="000000"/>
+          <w:sz w:val="24"/>
+          <w:szCs w:val="24"/>
+          <w:lang w:val="en-US"/>
+        </w:rPr>
+        <w:br/>
+        <w:t>chardet==3.0.4</w:t>
+      </w:r>
+      <w:r>
+        <w:rPr>
+          <w:noProof/>
+          <w:color w:val="000000"/>
+          <w:sz w:val="24"/>
+          <w:szCs w:val="24"/>
+          <w:lang w:val="en-US"/>
+        </w:rPr>
+        <w:br/>
+        <w:t>coverage==4.5.1</w:t>
+      </w:r>
+      <w:r>
+        <w:rPr>
+          <w:noProof/>
+          <w:color w:val="000000"/>
+          <w:sz w:val="24"/>
+          <w:szCs w:val="24"/>
+          <w:lang w:val="en-US"/>
+        </w:rPr>
+        <w:br/>
         <w:t>Django==1.11.6</w:t>
       </w:r>
-    </w:p>
-    <w:p>
-      <w:pPr>
-        <w:rPr>
-          <w:rFonts w:cstheme="minorHAnsi"/>
-          <w:noProof/>
-          <w:sz w:val="24"/>
-          <w:szCs w:val="24"/>
-          <w:lang w:val="en-US"/>
-        </w:rPr>
-      </w:pPr>
-      <w:r>
-        <w:rPr>
-          <w:rFonts w:cstheme="minorHAnsi"/>
-          <w:noProof/>
-          <w:sz w:val="24"/>
-          <w:szCs w:val="24"/>
-          <w:lang w:val="en-US"/>
-        </w:rPr>
+      <w:r>
+        <w:rPr>
+          <w:noProof/>
+          <w:color w:val="000000"/>
+          <w:sz w:val="24"/>
+          <w:szCs w:val="24"/>
+          <w:lang w:val="en-US"/>
+        </w:rPr>
+        <w:br/>
+        <w:t>django-common-helpers==0.9.1</w:t>
+      </w:r>
+      <w:r>
+        <w:rPr>
+          <w:noProof/>
+          <w:color w:val="000000"/>
+          <w:sz w:val="24"/>
+          <w:szCs w:val="24"/>
+          <w:lang w:val="en-US"/>
+        </w:rPr>
+        <w:br/>
+        <w:t>django-cron==0.5.0</w:t>
+      </w:r>
+      <w:r>
+        <w:rPr>
+          <w:noProof/>
+          <w:color w:val="000000"/>
+          <w:sz w:val="24"/>
+          <w:szCs w:val="24"/>
+          <w:lang w:val="en-US"/>
+        </w:rPr>
+        <w:br/>
+        <w:t>django-filter==1.0.4</w:t>
+      </w:r>
+      <w:r>
+        <w:rPr>
+          <w:noProof/>
+          <w:color w:val="000000"/>
+          <w:sz w:val="24"/>
+          <w:szCs w:val="24"/>
+          <w:lang w:val="en-US"/>
+        </w:rPr>
+        <w:br/>
+        <w:t>django-mathfilters==0.4.0</w:t>
+      </w:r>
+      <w:r>
+        <w:rPr>
+          <w:noProof/>
+          <w:color w:val="000000"/>
+          <w:sz w:val="24"/>
+          <w:szCs w:val="24"/>
+          <w:lang w:val="en-US"/>
+        </w:rPr>
+        <w:br/>
+      </w:r>
+      <w:r>
+        <w:rPr>
+          <w:noProof/>
+          <w:color w:val="000000"/>
+          <w:sz w:val="24"/>
+          <w:szCs w:val="24"/>
+          <w:lang w:val="en-US"/>
+        </w:rPr>
+        <w:lastRenderedPageBreak/>
+        <w:t>django-nose==1.4.5</w:t>
+      </w:r>
+      <w:r>
+        <w:rPr>
+          <w:noProof/>
+          <w:color w:val="000000"/>
+          <w:sz w:val="24"/>
+          <w:szCs w:val="24"/>
+          <w:lang w:val="en-US"/>
+        </w:rPr>
+        <w:br/>
+        <w:t>django-user-language-middleware==0.0.2</w:t>
+      </w:r>
+      <w:r>
+        <w:rPr>
+          <w:noProof/>
+          <w:color w:val="000000"/>
+          <w:sz w:val="24"/>
+          <w:szCs w:val="24"/>
+          <w:lang w:val="en-US"/>
+        </w:rPr>
+        <w:br/>
+        <w:t>djangorestframework==3.7.0</w:t>
+      </w:r>
+      <w:r>
+        <w:rPr>
+          <w:noProof/>
+          <w:color w:val="000000"/>
+          <w:sz w:val="24"/>
+          <w:szCs w:val="24"/>
+          <w:lang w:val="en-US"/>
+        </w:rPr>
+        <w:br/>
+        <w:t>idna==2.6</w:t>
+      </w:r>
+      <w:r>
+        <w:rPr>
+          <w:noProof/>
+          <w:color w:val="000000"/>
+          <w:sz w:val="24"/>
+          <w:szCs w:val="24"/>
+          <w:lang w:val="en-US"/>
+        </w:rPr>
+        <w:br/>
+        <w:t>Markdown==2.6.9</w:t>
+      </w:r>
+      <w:r>
+        <w:rPr>
+          <w:noProof/>
+          <w:color w:val="000000"/>
+          <w:sz w:val="24"/>
+          <w:szCs w:val="24"/>
+          <w:lang w:val="en-US"/>
+        </w:rPr>
+        <w:br/>
+        <w:t>nose==1.3.7</w:t>
+      </w:r>
+      <w:r>
+        <w:rPr>
+          <w:noProof/>
+          <w:color w:val="000000"/>
+          <w:sz w:val="24"/>
+          <w:szCs w:val="24"/>
+          <w:lang w:val="en-US"/>
+        </w:rPr>
+        <w:br/>
+        <w:t>pycron==0.40</w:t>
+      </w:r>
+      <w:r>
+        <w:rPr>
+          <w:noProof/>
+          <w:color w:val="000000"/>
+          <w:sz w:val="24"/>
+          <w:szCs w:val="24"/>
+          <w:lang w:val="en-US"/>
+        </w:rPr>
+        <w:br/>
+        <w:t>pytz==2017.2</w:t>
+      </w:r>
+      <w:r>
+        <w:rPr>
+          <w:noProof/>
+          <w:color w:val="000000"/>
+          <w:sz w:val="24"/>
+          <w:szCs w:val="24"/>
+          <w:lang w:val="en-US"/>
+        </w:rPr>
+        <w:br/>
         <w:t>requests==2.18.4</w:t>
       </w:r>
-    </w:p>
-    <w:p>
-      <w:pPr>
-        <w:rPr>
-          <w:rFonts w:cstheme="minorHAnsi"/>
-          <w:noProof/>
-          <w:sz w:val="24"/>
-          <w:szCs w:val="24"/>
-          <w:lang w:val="en-US"/>
-        </w:rPr>
-      </w:pPr>
-      <w:r>
-        <w:rPr>
-          <w:rFonts w:cstheme="minorHAnsi"/>
-          <w:noProof/>
-          <w:sz w:val="24"/>
-          <w:szCs w:val="24"/>
-          <w:lang w:val="en-US"/>
-        </w:rPr>
-        <w:t>django-cron==0.5.0</w:t>
-      </w:r>
-    </w:p>
-    <w:p>
-      <w:pPr>
-        <w:rPr>
-          <w:rFonts w:cstheme="minorHAnsi"/>
-          <w:noProof/>
-          <w:sz w:val="24"/>
-          <w:szCs w:val="24"/>
-          <w:lang w:val="en-US"/>
-        </w:rPr>
-      </w:pPr>
-      <w:r>
-        <w:rPr>
-          <w:rFonts w:cstheme="minorHAnsi"/>
-          <w:noProof/>
-          <w:sz w:val="24"/>
-          <w:szCs w:val="24"/>
-          <w:lang w:val="en-US"/>
-        </w:rPr>
-        <w:t>django-mathfilters==0.4.0</w:t>
-      </w:r>
-    </w:p>
-    <w:p>
-      <w:pPr>
-        <w:rPr>
-          <w:rFonts w:cstheme="minorHAnsi"/>
-          <w:noProof/>
-          <w:sz w:val="24"/>
-          <w:szCs w:val="24"/>
-          <w:lang w:val="en-US"/>
-        </w:rPr>
-      </w:pPr>
-      <w:r>
-        <w:rPr>
-          <w:rFonts w:cstheme="minorHAnsi"/>
-          <w:noProof/>
-          <w:sz w:val="24"/>
-          <w:szCs w:val="24"/>
-          <w:lang w:val="en-US"/>
-        </w:rPr>
-        <w:t>djangorestframework==3.7.0</w:t>
+      <w:r>
+        <w:rPr>
+          <w:noProof/>
+          <w:color w:val="000000"/>
+          <w:sz w:val="24"/>
+          <w:szCs w:val="24"/>
+          <w:lang w:val="en-US"/>
+        </w:rPr>
+        <w:br/>
+        <w:t>simplejson==3.11.1</w:t>
+      </w:r>
+      <w:r>
+        <w:rPr>
+          <w:noProof/>
+          <w:color w:val="000000"/>
+          <w:sz w:val="24"/>
+          <w:szCs w:val="24"/>
+          <w:lang w:val="en-US"/>
+        </w:rPr>
+        <w:br/>
+        <w:t>twill==0.9</w:t>
+      </w:r>
+      <w:r>
+        <w:rPr>
+          <w:noProof/>
+          <w:color w:val="000000"/>
+          <w:sz w:val="24"/>
+          <w:szCs w:val="24"/>
+          <w:lang w:val="en-US"/>
+        </w:rPr>
+        <w:br/>
+        <w:t>urllib3==1.22</w:t>
+      </w:r>
+      <w:r>
+        <w:rPr>
+          <w:noProof/>
+          <w:color w:val="000000"/>
+          <w:sz w:val="24"/>
+          <w:szCs w:val="24"/>
+          <w:lang w:val="en-US"/>
+        </w:rPr>
+        <w:br/>
+        <w:t>UserManager==0.5.3</w:t>
+      </w:r>
+      <w:r>
+        <w:rPr>
+          <w:noProof/>
+          <w:color w:val="000000"/>
+          <w:sz w:val="24"/>
+          <w:szCs w:val="24"/>
+          <w:lang w:val="en-US"/>
+        </w:rPr>
+        <w:br/>
+        <w:t>virtualenv==15.1.0</w:t>
+      </w:r>
+      <w:r>
+        <w:rPr>
+          <w:noProof/>
+          <w:color w:val="000000"/>
+          <w:sz w:val="24"/>
+          <w:szCs w:val="24"/>
+          <w:lang w:val="en-US"/>
+        </w:rPr>
+        <w:br/>
+        <w:t>virtualenvwrapper-win==1.2.1</w:t>
       </w:r>
     </w:p>
     <w:p>
@@ -867,7 +1132,6 @@
           <w:noProof/>
           <w:lang w:val="en-US"/>
         </w:rPr>
-        <w:lastRenderedPageBreak/>
         <w:t>Database</w:t>
       </w:r>
     </w:p>
@@ -1688,6 +1952,7 @@
           <w:szCs w:val="24"/>
           <w:lang w:val="en-US"/>
         </w:rPr>
+        <w:lastRenderedPageBreak/>
         <w:t>Createauction</w:t>
       </w:r>
       <w:proofErr w:type="spellEnd"/>
@@ -1883,77 +2148,1614 @@
         <w:rPr>
           <w:lang w:val="en-US"/>
         </w:rPr>
+        <w:t>OP1</w:t>
+      </w:r>
+      <w:r>
+        <w:rPr>
+          <w:lang w:val="en-US"/>
+        </w:rPr>
+        <w:t xml:space="preserve"> </w:t>
+      </w:r>
+      <w:r>
+        <w:rPr>
+          <w:lang w:val="en-US"/>
+        </w:rPr>
+        <w:t>send seller auction link</w:t>
+      </w:r>
+    </w:p>
+    <w:p>
+      <w:pPr>
+        <w:spacing w:line="276" w:lineRule="auto"/>
+        <w:rPr>
+          <w:sz w:val="24"/>
+          <w:szCs w:val="24"/>
+          <w:lang w:val="en-US"/>
+        </w:rPr>
+      </w:pPr>
+      <w:r>
+        <w:rPr>
+          <w:sz w:val="24"/>
+          <w:szCs w:val="24"/>
+          <w:lang w:val="en-US"/>
+        </w:rPr>
+        <w:t xml:space="preserve">A Link is send to seller as embedded content to email. Html message is not rendered correctly as email is sent to console, which is not rendering html content. A Link </w:t>
+      </w:r>
+      <w:r>
+        <w:rPr>
+          <w:sz w:val="24"/>
+          <w:szCs w:val="24"/>
+          <w:lang w:val="en-US"/>
+        </w:rPr>
+        <w:t xml:space="preserve">to </w:t>
+      </w:r>
+      <w:r>
+        <w:rPr>
+          <w:sz w:val="24"/>
+          <w:szCs w:val="24"/>
+          <w:lang w:val="en-US"/>
+        </w:rPr>
+        <w:t xml:space="preserve">home page </w:t>
+      </w:r>
+      <w:r>
+        <w:rPr>
+          <w:sz w:val="24"/>
+          <w:szCs w:val="24"/>
+          <w:lang w:val="en-US"/>
+        </w:rPr>
+        <w:t>is how</w:t>
+      </w:r>
+      <w:r>
+        <w:rPr>
+          <w:sz w:val="24"/>
+          <w:szCs w:val="24"/>
+          <w:lang w:val="en-US"/>
+        </w:rPr>
+        <w:t xml:space="preserve">ever is </w:t>
+      </w:r>
+      <w:r>
+        <w:rPr>
+          <w:sz w:val="24"/>
+          <w:szCs w:val="24"/>
+          <w:lang w:val="en-US"/>
+        </w:rPr>
+        <w:t xml:space="preserve">shown correctly in sent email.  Code for sending link is located in </w:t>
+      </w:r>
+      <w:proofErr w:type="spellStart"/>
+      <w:r>
+        <w:rPr>
+          <w:sz w:val="24"/>
+          <w:szCs w:val="24"/>
+          <w:lang w:val="en-US"/>
+        </w:rPr>
+        <w:t>saveauction</w:t>
+      </w:r>
+      <w:proofErr w:type="spellEnd"/>
+      <w:r>
+        <w:rPr>
+          <w:sz w:val="24"/>
+          <w:szCs w:val="24"/>
+          <w:lang w:val="en-US"/>
+        </w:rPr>
+        <w:t xml:space="preserve"> method in views.py. </w:t>
+      </w:r>
+      <w:r>
+        <w:rPr>
+          <w:sz w:val="24"/>
+          <w:szCs w:val="24"/>
+          <w:lang w:val="en-US"/>
+        </w:rPr>
+        <w:t xml:space="preserve">  </w:t>
+      </w:r>
+    </w:p>
+    <w:p>
+      <w:pPr>
+        <w:rPr>
+          <w:sz w:val="24"/>
+          <w:szCs w:val="24"/>
+          <w:lang w:val="en-US"/>
+        </w:rPr>
+      </w:pPr>
+    </w:p>
+    <w:p>
+      <w:pPr>
+        <w:pStyle w:val="Otsikko3"/>
+        <w:rPr>
+          <w:lang w:val="en-US"/>
+        </w:rPr>
+      </w:pPr>
+      <w:r>
+        <w:rPr>
+          <w:lang w:val="en-US"/>
+        </w:rPr>
+        <w:t>UC4 Edit the description of an auction</w:t>
+      </w:r>
+    </w:p>
+    <w:p>
+      <w:pPr>
+        <w:spacing w:line="276" w:lineRule="auto"/>
+        <w:rPr>
+          <w:sz w:val="24"/>
+          <w:szCs w:val="24"/>
+          <w:lang w:val="en-US"/>
+        </w:rPr>
+      </w:pPr>
+      <w:r>
+        <w:rPr>
+          <w:sz w:val="24"/>
+          <w:szCs w:val="24"/>
+          <w:lang w:val="en-US"/>
+        </w:rPr>
+        <w:t xml:space="preserve">Seller can edit auction description </w:t>
+      </w:r>
+      <w:r>
+        <w:rPr>
+          <w:sz w:val="24"/>
+          <w:szCs w:val="24"/>
+          <w:lang w:val="en-US"/>
+        </w:rPr>
+        <w:t xml:space="preserve">by pressing Edit Auction link </w:t>
+      </w:r>
+      <w:r>
+        <w:rPr>
+          <w:sz w:val="24"/>
+          <w:szCs w:val="24"/>
+          <w:lang w:val="en-US"/>
+        </w:rPr>
+        <w:t xml:space="preserve">from main page. a Link leads to </w:t>
+      </w:r>
+      <w:proofErr w:type="spellStart"/>
+      <w:r>
+        <w:rPr>
+          <w:sz w:val="24"/>
+          <w:szCs w:val="24"/>
+          <w:lang w:val="en-US"/>
+        </w:rPr>
+        <w:t>editauction</w:t>
+      </w:r>
+      <w:proofErr w:type="spellEnd"/>
+      <w:r>
+        <w:rPr>
+          <w:sz w:val="24"/>
+          <w:szCs w:val="24"/>
+          <w:lang w:val="en-US"/>
+        </w:rPr>
+        <w:t xml:space="preserve"> method, which checks if user is authenticated and if user is seller of item. </w:t>
+      </w:r>
+      <w:r>
+        <w:rPr>
+          <w:sz w:val="24"/>
+          <w:szCs w:val="24"/>
+          <w:lang w:val="en-US"/>
+        </w:rPr>
+        <w:t xml:space="preserve">GET-method is sent with id number of selected auction. </w:t>
+      </w:r>
+      <w:r>
+        <w:rPr>
+          <w:sz w:val="24"/>
+          <w:szCs w:val="24"/>
+          <w:lang w:val="en-US"/>
+        </w:rPr>
+        <w:t xml:space="preserve">User is redirected to login page or home page, if user is not authenticated or seller. </w:t>
+      </w:r>
+      <w:r>
+        <w:rPr>
+          <w:sz w:val="24"/>
+          <w:szCs w:val="24"/>
+          <w:lang w:val="en-US"/>
+        </w:rPr>
+        <w:t xml:space="preserve">Correct auction is found by help of id number in request parameter. </w:t>
+      </w:r>
+      <w:r>
+        <w:rPr>
+          <w:sz w:val="24"/>
+          <w:szCs w:val="24"/>
+          <w:lang w:val="en-US"/>
+        </w:rPr>
+        <w:t xml:space="preserve">If user is seller then auction </w:t>
+      </w:r>
+      <w:proofErr w:type="spellStart"/>
+      <w:r>
+        <w:rPr>
+          <w:sz w:val="24"/>
+          <w:szCs w:val="24"/>
+          <w:lang w:val="en-US"/>
+        </w:rPr>
+        <w:t>lockedby</w:t>
+      </w:r>
+      <w:proofErr w:type="spellEnd"/>
+      <w:r>
+        <w:rPr>
+          <w:sz w:val="24"/>
+          <w:szCs w:val="24"/>
+          <w:lang w:val="en-US"/>
+        </w:rPr>
+        <w:t xml:space="preserve"> status is checked and if auction is not locked by someone else, then </w:t>
+      </w:r>
+      <w:r>
+        <w:rPr>
+          <w:sz w:val="24"/>
+          <w:szCs w:val="24"/>
+          <w:lang w:val="en-US"/>
+        </w:rPr>
+        <w:t xml:space="preserve">auction is locked for edit and </w:t>
+      </w:r>
+      <w:r>
+        <w:rPr>
+          <w:sz w:val="24"/>
+          <w:szCs w:val="24"/>
+          <w:lang w:val="en-US"/>
+        </w:rPr>
+        <w:t xml:space="preserve">editauction.html page is rendered with auction data. </w:t>
+      </w:r>
+      <w:r>
+        <w:rPr>
+          <w:sz w:val="24"/>
+          <w:szCs w:val="24"/>
+          <w:lang w:val="en-US"/>
+        </w:rPr>
+        <w:t xml:space="preserve">A </w:t>
+      </w:r>
+      <w:r>
+        <w:rPr>
+          <w:sz w:val="24"/>
+          <w:szCs w:val="24"/>
+          <w:lang w:val="en-US"/>
+        </w:rPr>
+        <w:t>Seller can modify description of auction on html page and submit the page for saving</w:t>
+      </w:r>
+      <w:r>
+        <w:rPr>
+          <w:sz w:val="24"/>
+          <w:szCs w:val="24"/>
+          <w:lang w:val="en-US"/>
+        </w:rPr>
+        <w:t xml:space="preserve"> to </w:t>
+      </w:r>
+      <w:proofErr w:type="spellStart"/>
+      <w:r>
+        <w:rPr>
+          <w:sz w:val="24"/>
+          <w:szCs w:val="24"/>
+          <w:lang w:val="en-US"/>
+        </w:rPr>
+        <w:t>savechanges</w:t>
+      </w:r>
+      <w:proofErr w:type="spellEnd"/>
+      <w:r>
+        <w:rPr>
+          <w:sz w:val="24"/>
+          <w:szCs w:val="24"/>
+          <w:lang w:val="en-US"/>
+        </w:rPr>
+        <w:t xml:space="preserve"> URL which leads to </w:t>
+      </w:r>
+      <w:proofErr w:type="spellStart"/>
+      <w:r>
+        <w:rPr>
+          <w:sz w:val="24"/>
+          <w:szCs w:val="24"/>
+          <w:lang w:val="en-US"/>
+        </w:rPr>
+        <w:t>savechanges</w:t>
+      </w:r>
+      <w:proofErr w:type="spellEnd"/>
+      <w:r>
+        <w:rPr>
+          <w:sz w:val="24"/>
+          <w:szCs w:val="24"/>
+          <w:lang w:val="en-US"/>
+        </w:rPr>
+        <w:t xml:space="preserve"> method</w:t>
+      </w:r>
+      <w:r>
+        <w:rPr>
+          <w:sz w:val="24"/>
+          <w:szCs w:val="24"/>
+          <w:lang w:val="en-US"/>
+        </w:rPr>
+        <w:t xml:space="preserve">. </w:t>
+      </w:r>
+      <w:r>
+        <w:rPr>
+          <w:sz w:val="24"/>
+          <w:szCs w:val="24"/>
+          <w:lang w:val="en-US"/>
+        </w:rPr>
+        <w:t xml:space="preserve"> </w:t>
+      </w:r>
+      <w:r>
+        <w:rPr>
+          <w:sz w:val="24"/>
+          <w:szCs w:val="24"/>
+          <w:lang w:val="en-US"/>
+        </w:rPr>
+        <w:t>Correct auction is again filtered with help of offset parameter</w:t>
+      </w:r>
+      <w:r>
+        <w:rPr>
+          <w:sz w:val="24"/>
+          <w:szCs w:val="24"/>
+          <w:lang w:val="en-US"/>
+        </w:rPr>
+        <w:t>. Modified auction description from POST message is saved over older version in database. Also, auction is released from locked status before auction is saved.  User is redirected to home page with message enabled for translation.</w:t>
+      </w:r>
+    </w:p>
+    <w:p>
+      <w:pPr>
+        <w:pStyle w:val="Otsikko3"/>
+        <w:rPr>
+          <w:lang w:val="en-US"/>
+        </w:rPr>
+      </w:pPr>
+      <w:r>
+        <w:rPr>
+          <w:lang w:val="en-US"/>
+        </w:rPr>
+        <w:t>UC5 Browse and search auctions</w:t>
+      </w:r>
+    </w:p>
+    <w:p>
+      <w:pPr>
+        <w:spacing w:line="276" w:lineRule="auto"/>
+        <w:rPr>
+          <w:sz w:val="24"/>
+          <w:szCs w:val="24"/>
+          <w:lang w:val="en-US"/>
+        </w:rPr>
+      </w:pPr>
+      <w:r>
+        <w:rPr>
+          <w:sz w:val="24"/>
+          <w:szCs w:val="24"/>
+          <w:lang w:val="en-US"/>
+        </w:rPr>
+        <w:t xml:space="preserve">Auction browsing is implemented </w:t>
+      </w:r>
+      <w:r>
+        <w:rPr>
+          <w:sz w:val="24"/>
+          <w:szCs w:val="24"/>
+          <w:lang w:val="en-US"/>
+        </w:rPr>
+        <w:t xml:space="preserve">in </w:t>
+      </w:r>
+      <w:proofErr w:type="spellStart"/>
+      <w:r>
+        <w:rPr>
+          <w:sz w:val="24"/>
+          <w:szCs w:val="24"/>
+          <w:lang w:val="en-US"/>
+        </w:rPr>
+        <w:t>browseauctions</w:t>
+      </w:r>
+      <w:proofErr w:type="spellEnd"/>
+      <w:r>
+        <w:rPr>
+          <w:sz w:val="24"/>
+          <w:szCs w:val="24"/>
+          <w:lang w:val="en-US"/>
+        </w:rPr>
+        <w:t xml:space="preserve"> method, which lists all auction objects in order by title. Listed auctions are rendered with many other things to auctionslist.html page. Auctionlists</w:t>
+      </w:r>
+      <w:r>
+        <w:rPr>
+          <w:sz w:val="24"/>
+          <w:szCs w:val="24"/>
+          <w:lang w:val="en-US"/>
+        </w:rPr>
+        <w:t>.html page is shown as block on base.html template and together they form home page. Auctionlists.html page renders and shows each auction as a list which can be browsed by scrolling home page up and down.</w:t>
+      </w:r>
+    </w:p>
+    <w:p>
+      <w:pPr>
+        <w:spacing w:line="276" w:lineRule="auto"/>
+        <w:rPr>
+          <w:sz w:val="24"/>
+          <w:szCs w:val="24"/>
+          <w:lang w:val="en-US"/>
+        </w:rPr>
+      </w:pPr>
+      <w:r>
+        <w:rPr>
+          <w:sz w:val="24"/>
+          <w:szCs w:val="24"/>
+          <w:lang w:val="en-US"/>
+        </w:rPr>
+        <w:t>Auctions on home page are shown if auction status is not B, which means that auction is banned.</w:t>
+      </w:r>
+    </w:p>
+    <w:p>
+      <w:pPr>
+        <w:spacing w:line="276" w:lineRule="auto"/>
+        <w:rPr>
+          <w:lang w:val="en-US"/>
+        </w:rPr>
+      </w:pPr>
+      <w:r>
+        <w:rPr>
+          <w:sz w:val="24"/>
+          <w:szCs w:val="24"/>
+          <w:lang w:val="en-US"/>
+        </w:rPr>
+        <w:t>Auction can be searched by its title by pressing Search Auction link</w:t>
+      </w:r>
+      <w:r>
+        <w:rPr>
+          <w:sz w:val="24"/>
+          <w:szCs w:val="24"/>
+          <w:lang w:val="en-US"/>
+        </w:rPr>
+        <w:t xml:space="preserve"> on home page</w:t>
+      </w:r>
+      <w:r>
+        <w:rPr>
+          <w:sz w:val="24"/>
+          <w:szCs w:val="24"/>
+          <w:lang w:val="en-US"/>
+        </w:rPr>
+        <w:t xml:space="preserve">. </w:t>
+      </w:r>
+      <w:r>
+        <w:rPr>
+          <w:sz w:val="24"/>
+          <w:szCs w:val="24"/>
+          <w:lang w:val="en-US"/>
+        </w:rPr>
+        <w:t xml:space="preserve">The Link leads to search method. Search method checks if request has a query parameter or not. If parameter </w:t>
+      </w:r>
+      <w:r>
+        <w:rPr>
+          <w:sz w:val="24"/>
+          <w:szCs w:val="24"/>
+          <w:lang w:val="en-US"/>
+        </w:rPr>
         <w:lastRenderedPageBreak/>
-        <w:t>OP1</w:t>
-      </w:r>
-      <w:r>
-        <w:rPr>
+        <w:t>doesn’t exist</w:t>
+      </w:r>
+      <w:r>
+        <w:rPr>
+          <w:sz w:val="24"/>
+          <w:szCs w:val="24"/>
+          <w:lang w:val="en-US"/>
+        </w:rPr>
+        <w:t>, then filtering return empty list. Search</w:t>
+      </w:r>
+      <w:r>
+        <w:rPr>
+          <w:sz w:val="24"/>
+          <w:szCs w:val="24"/>
+          <w:lang w:val="en-US"/>
+        </w:rPr>
+        <w:t xml:space="preserve"> method renders searchauction.html page with </w:t>
+      </w:r>
+      <w:r>
+        <w:rPr>
+          <w:sz w:val="24"/>
+          <w:szCs w:val="24"/>
+          <w:lang w:val="en-US"/>
+        </w:rPr>
+        <w:t xml:space="preserve">empty auctions list. Rendered page has input </w:t>
+      </w:r>
+      <w:r>
+        <w:rPr>
+          <w:sz w:val="24"/>
+          <w:szCs w:val="24"/>
+          <w:lang w:val="en-US"/>
+        </w:rPr>
+        <w:t xml:space="preserve">box </w:t>
+      </w:r>
+      <w:r>
+        <w:rPr>
+          <w:sz w:val="24"/>
+          <w:szCs w:val="24"/>
+          <w:lang w:val="en-US"/>
+        </w:rPr>
+        <w:t>for searching by title. User writes searched title and accepts by search button.</w:t>
+      </w:r>
+      <w:r>
+        <w:rPr>
+          <w:sz w:val="24"/>
+          <w:szCs w:val="24"/>
+          <w:lang w:val="en-US"/>
+        </w:rPr>
+        <w:t xml:space="preserve"> Form is sent and received again by search method.  Now query parameter exists and filters shows 10 closest match</w:t>
+      </w:r>
+      <w:r>
+        <w:rPr>
+          <w:sz w:val="24"/>
+          <w:szCs w:val="24"/>
+          <w:lang w:val="en-US"/>
+        </w:rPr>
+        <w:t>ing</w:t>
+      </w:r>
+      <w:r>
+        <w:rPr>
+          <w:sz w:val="24"/>
+          <w:szCs w:val="24"/>
+          <w:lang w:val="en-US"/>
+        </w:rPr>
+        <w:t xml:space="preserve"> auctions.</w:t>
+      </w:r>
+      <w:r>
+        <w:rPr>
+          <w:sz w:val="24"/>
+          <w:szCs w:val="24"/>
           <w:lang w:val="en-US"/>
         </w:rPr>
         <w:t xml:space="preserve"> </w:t>
       </w:r>
       <w:r>
         <w:rPr>
-          <w:lang w:val="en-US"/>
-        </w:rPr>
-        <w:t>send seller auction link</w:t>
-      </w:r>
-    </w:p>
-    <w:p>
-      <w:pPr>
-        <w:rPr>
-          <w:sz w:val="24"/>
-          <w:szCs w:val="24"/>
-          <w:lang w:val="en-US"/>
-        </w:rPr>
-      </w:pPr>
-      <w:r>
-        <w:rPr>
-          <w:sz w:val="24"/>
-          <w:szCs w:val="24"/>
-          <w:lang w:val="en-US"/>
-        </w:rPr>
-        <w:t xml:space="preserve">A Link is send to seller as embedded content to email. Html message is not rendered correctly as email is sent to console, which is not rendering html content. A Link </w:t>
-      </w:r>
-      <w:r>
-        <w:rPr>
-          <w:sz w:val="24"/>
-          <w:szCs w:val="24"/>
-          <w:lang w:val="en-US"/>
-        </w:rPr>
-        <w:t xml:space="preserve">to </w:t>
-      </w:r>
-      <w:r>
-        <w:rPr>
-          <w:sz w:val="24"/>
-          <w:szCs w:val="24"/>
-          <w:lang w:val="en-US"/>
-        </w:rPr>
-        <w:t xml:space="preserve">home page </w:t>
-      </w:r>
-      <w:r>
-        <w:rPr>
-          <w:sz w:val="24"/>
-          <w:szCs w:val="24"/>
-          <w:lang w:val="en-US"/>
-        </w:rPr>
-        <w:t>is how</w:t>
-      </w:r>
-      <w:r>
-        <w:rPr>
-          <w:sz w:val="24"/>
-          <w:szCs w:val="24"/>
-          <w:lang w:val="en-US"/>
-        </w:rPr>
-        <w:t xml:space="preserve">ever is </w:t>
-      </w:r>
-      <w:r>
-        <w:rPr>
-          <w:sz w:val="24"/>
-          <w:szCs w:val="24"/>
-          <w:lang w:val="en-US"/>
-        </w:rPr>
-        <w:t xml:space="preserve">shown correctly in sent email.  Code for sending link is located in </w:t>
+          <w:sz w:val="24"/>
+          <w:szCs w:val="24"/>
+          <w:lang w:val="en-US"/>
+        </w:rPr>
+        <w:t xml:space="preserve">User can end searching by clicking home page link. </w:t>
+      </w:r>
+    </w:p>
+    <w:p>
+      <w:pPr>
+        <w:rPr>
+          <w:lang w:val="en-US"/>
+        </w:rPr>
+      </w:pPr>
+    </w:p>
+    <w:p>
+      <w:pPr>
+        <w:pStyle w:val="Otsikko3"/>
+        <w:rPr>
+          <w:noProof/>
+          <w:lang w:val="en-US"/>
+        </w:rPr>
+      </w:pPr>
+      <w:r>
+        <w:rPr>
+          <w:noProof/>
+          <w:lang w:val="en-US"/>
+        </w:rPr>
+        <w:t xml:space="preserve">UC6 </w:t>
+      </w:r>
+      <w:r>
+        <w:rPr>
+          <w:noProof/>
+          <w:lang w:val="en-US"/>
+        </w:rPr>
+        <w:t>B</w:t>
+      </w:r>
+      <w:r>
+        <w:rPr>
+          <w:noProof/>
+          <w:lang w:val="en-US"/>
+        </w:rPr>
+        <w:t>id</w:t>
+      </w:r>
+    </w:p>
+    <w:p>
+      <w:pPr>
+        <w:spacing w:line="276" w:lineRule="auto"/>
+        <w:rPr>
+          <w:noProof/>
+          <w:sz w:val="24"/>
+          <w:szCs w:val="24"/>
+          <w:lang w:val="en-US"/>
+        </w:rPr>
+      </w:pPr>
+      <w:r>
+        <w:rPr>
+          <w:noProof/>
+          <w:sz w:val="24"/>
+          <w:szCs w:val="24"/>
+          <w:lang w:val="en-US"/>
+        </w:rPr>
+        <w:t xml:space="preserve">User activated add </w:t>
+      </w:r>
+      <w:r>
+        <w:rPr>
+          <w:noProof/>
+          <w:sz w:val="24"/>
+          <w:szCs w:val="24"/>
+          <w:lang w:val="en-US"/>
+        </w:rPr>
+        <w:t>bid</w:t>
+      </w:r>
+      <w:r>
+        <w:rPr>
+          <w:noProof/>
+          <w:sz w:val="24"/>
+          <w:szCs w:val="24"/>
+          <w:lang w:val="en-US"/>
+        </w:rPr>
+        <w:t xml:space="preserve"> from main page by selecting auction and clicking add </w:t>
+      </w:r>
+      <w:r>
+        <w:rPr>
+          <w:noProof/>
+          <w:sz w:val="24"/>
+          <w:szCs w:val="24"/>
+          <w:lang w:val="en-US"/>
+        </w:rPr>
+        <w:t>bid</w:t>
+      </w:r>
+      <w:r>
+        <w:rPr>
+          <w:noProof/>
+          <w:sz w:val="24"/>
+          <w:szCs w:val="24"/>
+          <w:lang w:val="en-US"/>
+        </w:rPr>
+        <w:t>. This will send GET request with auction number as request parameter. User authentication status is first checked and redirected to login page if not authenticated.</w:t>
+      </w:r>
+      <w:r>
+        <w:rPr>
+          <w:noProof/>
+          <w:sz w:val="24"/>
+          <w:szCs w:val="24"/>
+          <w:lang w:val="en-US"/>
+        </w:rPr>
+        <w:t xml:space="preserve"> Next user is tested if he is administrator </w:t>
+      </w:r>
+      <w:r>
+        <w:rPr>
+          <w:noProof/>
+          <w:sz w:val="24"/>
+          <w:szCs w:val="24"/>
+          <w:lang w:val="en-US"/>
+        </w:rPr>
+        <w:t xml:space="preserve">or seller </w:t>
+      </w:r>
+      <w:r>
+        <w:rPr>
+          <w:noProof/>
+          <w:sz w:val="24"/>
+          <w:szCs w:val="24"/>
+          <w:lang w:val="en-US"/>
+        </w:rPr>
+        <w:t xml:space="preserve">and redirected to </w:t>
+      </w:r>
+      <w:r>
+        <w:rPr>
+          <w:noProof/>
+          <w:sz w:val="24"/>
+          <w:szCs w:val="24"/>
+          <w:lang w:val="en-US"/>
+        </w:rPr>
+        <w:t xml:space="preserve">home with appropriate message if he/she is. As only normal authenticated users are allowed to </w:t>
+      </w:r>
+      <w:r>
+        <w:rPr>
+          <w:noProof/>
+          <w:sz w:val="24"/>
+          <w:szCs w:val="24"/>
+          <w:lang w:val="en-US"/>
+        </w:rPr>
+        <w:t>bid</w:t>
+      </w:r>
+      <w:r>
+        <w:rPr>
+          <w:noProof/>
+          <w:sz w:val="24"/>
+          <w:szCs w:val="24"/>
+          <w:lang w:val="en-US"/>
+        </w:rPr>
+        <w:t>. If user is ok form is re</w:t>
+      </w:r>
+      <w:r>
+        <w:rPr>
+          <w:noProof/>
+          <w:sz w:val="24"/>
+          <w:szCs w:val="24"/>
+          <w:lang w:val="en-US"/>
+        </w:rPr>
+        <w:t>n</w:t>
+      </w:r>
+      <w:r>
+        <w:rPr>
+          <w:noProof/>
+          <w:sz w:val="24"/>
+          <w:szCs w:val="24"/>
+          <w:lang w:val="en-US"/>
+        </w:rPr>
+        <w:t xml:space="preserve">dered. In this case there is data from </w:t>
+      </w:r>
+      <w:r>
+        <w:rPr>
+          <w:noProof/>
+          <w:sz w:val="24"/>
+          <w:szCs w:val="24"/>
+          <w:lang w:val="en-US"/>
+        </w:rPr>
+        <w:t>bid</w:t>
+      </w:r>
+      <w:r>
+        <w:rPr>
+          <w:noProof/>
+          <w:sz w:val="24"/>
+          <w:szCs w:val="24"/>
+          <w:lang w:val="en-US"/>
+        </w:rPr>
+        <w:t xml:space="preserve"> and auction tables so data from both database tables is rendered to form</w:t>
+      </w:r>
+      <w:r>
+        <w:rPr>
+          <w:noProof/>
+          <w:sz w:val="24"/>
+          <w:szCs w:val="24"/>
+          <w:lang w:val="en-US"/>
+        </w:rPr>
+        <w:t xml:space="preserve"> and to template</w:t>
+      </w:r>
+      <w:r>
+        <w:rPr>
+          <w:noProof/>
+          <w:sz w:val="24"/>
+          <w:szCs w:val="24"/>
+          <w:lang w:val="en-US"/>
+        </w:rPr>
+        <w:t>.</w:t>
+      </w:r>
+      <w:r>
+        <w:rPr>
+          <w:noProof/>
+          <w:sz w:val="24"/>
+          <w:szCs w:val="24"/>
+          <w:lang w:val="en-US"/>
+        </w:rPr>
+        <w:t xml:space="preserve"> Data from auction table is presented to </w:t>
+      </w:r>
+      <w:r>
+        <w:rPr>
+          <w:noProof/>
+          <w:sz w:val="24"/>
+          <w:szCs w:val="24"/>
+          <w:lang w:val="en-US"/>
+        </w:rPr>
+        <w:t>bid</w:t>
+      </w:r>
+      <w:r>
+        <w:rPr>
+          <w:noProof/>
+          <w:sz w:val="24"/>
+          <w:szCs w:val="24"/>
+          <w:lang w:val="en-US"/>
+        </w:rPr>
+        <w:t xml:space="preserve">der. </w:t>
+      </w:r>
+      <w:r>
+        <w:rPr>
+          <w:noProof/>
+          <w:sz w:val="24"/>
+          <w:szCs w:val="24"/>
+          <w:lang w:val="en-US"/>
+        </w:rPr>
+        <w:t>Bid</w:t>
+      </w:r>
+      <w:r>
+        <w:rPr>
+          <w:noProof/>
+          <w:sz w:val="24"/>
+          <w:szCs w:val="24"/>
+          <w:lang w:val="en-US"/>
+        </w:rPr>
+        <w:t>der can change on</w:t>
+      </w:r>
+      <w:r>
+        <w:rPr>
+          <w:noProof/>
+          <w:sz w:val="24"/>
+          <w:szCs w:val="24"/>
+          <w:lang w:val="en-US"/>
+        </w:rPr>
+        <w:t xml:space="preserve">ly </w:t>
+      </w:r>
+      <w:r>
+        <w:rPr>
+          <w:noProof/>
+          <w:sz w:val="24"/>
+          <w:szCs w:val="24"/>
+          <w:lang w:val="en-US"/>
+        </w:rPr>
+        <w:t>bid</w:t>
+      </w:r>
+      <w:r>
+        <w:rPr>
+          <w:noProof/>
+          <w:sz w:val="24"/>
+          <w:szCs w:val="24"/>
+          <w:lang w:val="en-US"/>
+        </w:rPr>
+        <w:t xml:space="preserve"> value. </w:t>
+      </w:r>
+      <w:r>
+        <w:rPr>
+          <w:noProof/>
+          <w:sz w:val="24"/>
+          <w:szCs w:val="24"/>
+          <w:lang w:val="en-US"/>
+        </w:rPr>
+        <w:t>Bid</w:t>
+      </w:r>
+      <w:r>
+        <w:rPr>
+          <w:noProof/>
+          <w:sz w:val="24"/>
+          <w:szCs w:val="24"/>
+          <w:lang w:val="en-US"/>
+        </w:rPr>
+        <w:t xml:space="preserve"> </w:t>
+      </w:r>
+      <w:r>
+        <w:rPr>
+          <w:noProof/>
+          <w:sz w:val="24"/>
+          <w:szCs w:val="24"/>
+          <w:lang w:val="en-US"/>
+        </w:rPr>
+        <w:t xml:space="preserve">validity </w:t>
+      </w:r>
+      <w:r>
+        <w:rPr>
+          <w:noProof/>
+          <w:sz w:val="24"/>
+          <w:szCs w:val="24"/>
+          <w:lang w:val="en-US"/>
+        </w:rPr>
+        <w:t>is checked by default validator.</w:t>
+      </w:r>
+      <w:r>
+        <w:rPr>
+          <w:noProof/>
+          <w:sz w:val="24"/>
+          <w:szCs w:val="24"/>
+          <w:lang w:val="en-US"/>
+        </w:rPr>
+        <w:t xml:space="preserve">  </w:t>
+      </w:r>
+      <w:r>
+        <w:rPr>
+          <w:noProof/>
+          <w:sz w:val="24"/>
+          <w:szCs w:val="24"/>
+          <w:lang w:val="en-US"/>
+        </w:rPr>
+        <w:t>T</w:t>
+      </w:r>
+      <w:r>
+        <w:rPr>
+          <w:noProof/>
+          <w:sz w:val="24"/>
+          <w:szCs w:val="24"/>
+          <w:lang w:val="en-US"/>
+        </w:rPr>
+        <w:t>ime</w:t>
+      </w:r>
+      <w:r>
+        <w:rPr>
+          <w:noProof/>
+          <w:sz w:val="24"/>
+          <w:szCs w:val="24"/>
+          <w:lang w:val="en-US"/>
+        </w:rPr>
+        <w:t>,</w:t>
+      </w:r>
+      <w:r>
+        <w:rPr>
+          <w:noProof/>
+          <w:sz w:val="24"/>
+          <w:szCs w:val="24"/>
+          <w:lang w:val="en-US"/>
+        </w:rPr>
+        <w:t xml:space="preserve"> when </w:t>
+      </w:r>
+      <w:r>
+        <w:rPr>
+          <w:noProof/>
+          <w:sz w:val="24"/>
+          <w:szCs w:val="24"/>
+          <w:lang w:val="en-US"/>
+        </w:rPr>
+        <w:t>bid</w:t>
+      </w:r>
+      <w:r>
+        <w:rPr>
+          <w:noProof/>
+          <w:sz w:val="24"/>
+          <w:szCs w:val="24"/>
+          <w:lang w:val="en-US"/>
+        </w:rPr>
+        <w:t xml:space="preserve"> is placed will be checked. If </w:t>
+      </w:r>
+      <w:r>
+        <w:rPr>
+          <w:noProof/>
+          <w:sz w:val="24"/>
+          <w:szCs w:val="24"/>
+          <w:lang w:val="en-US"/>
+        </w:rPr>
+        <w:t>bid</w:t>
+      </w:r>
+      <w:r>
+        <w:rPr>
+          <w:noProof/>
+          <w:sz w:val="24"/>
+          <w:szCs w:val="24"/>
+          <w:lang w:val="en-US"/>
+        </w:rPr>
+        <w:t xml:space="preserve">ding time </w:t>
+      </w:r>
+      <w:r>
+        <w:rPr>
+          <w:noProof/>
+          <w:sz w:val="24"/>
+          <w:szCs w:val="24"/>
+          <w:lang w:val="en-US"/>
+        </w:rPr>
+        <w:t xml:space="preserve">exceeds the </w:t>
+      </w:r>
+      <w:r>
+        <w:rPr>
+          <w:noProof/>
+          <w:sz w:val="24"/>
+          <w:szCs w:val="24"/>
+          <w:lang w:val="en-US"/>
+        </w:rPr>
+        <w:t>bid</w:t>
+      </w:r>
+      <w:r>
+        <w:rPr>
+          <w:noProof/>
+          <w:sz w:val="24"/>
+          <w:szCs w:val="24"/>
+          <w:lang w:val="en-US"/>
+        </w:rPr>
+        <w:t xml:space="preserve">’s end time, </w:t>
+      </w:r>
+      <w:r>
+        <w:rPr>
+          <w:noProof/>
+          <w:sz w:val="24"/>
+          <w:szCs w:val="24"/>
+          <w:lang w:val="en-US"/>
+        </w:rPr>
+        <w:t>bid</w:t>
+      </w:r>
+      <w:r>
+        <w:rPr>
+          <w:noProof/>
+          <w:sz w:val="24"/>
+          <w:szCs w:val="24"/>
+          <w:lang w:val="en-US"/>
+        </w:rPr>
+        <w:t xml:space="preserve"> is not accepted. If </w:t>
+      </w:r>
+      <w:r>
+        <w:rPr>
+          <w:noProof/>
+          <w:sz w:val="24"/>
+          <w:szCs w:val="24"/>
+          <w:lang w:val="en-US"/>
+        </w:rPr>
+        <w:t>bid</w:t>
+      </w:r>
+      <w:r>
+        <w:rPr>
+          <w:noProof/>
+          <w:sz w:val="24"/>
+          <w:szCs w:val="24"/>
+          <w:lang w:val="en-US"/>
+        </w:rPr>
+        <w:t xml:space="preserve"> is placed 5 minutes before </w:t>
+      </w:r>
+      <w:r>
+        <w:rPr>
+          <w:noProof/>
+          <w:sz w:val="24"/>
+          <w:szCs w:val="24"/>
+          <w:lang w:val="en-US"/>
+        </w:rPr>
+        <w:t>bid</w:t>
+      </w:r>
+      <w:r>
+        <w:rPr>
+          <w:noProof/>
+          <w:sz w:val="24"/>
+          <w:szCs w:val="24"/>
+          <w:lang w:val="en-US"/>
+        </w:rPr>
+        <w:t xml:space="preserve">’s closing time the </w:t>
+      </w:r>
+      <w:r>
+        <w:rPr>
+          <w:noProof/>
+          <w:sz w:val="24"/>
+          <w:szCs w:val="24"/>
+          <w:lang w:val="en-US"/>
+        </w:rPr>
+        <w:t>bid</w:t>
+      </w:r>
+      <w:r>
+        <w:rPr>
+          <w:noProof/>
+          <w:sz w:val="24"/>
+          <w:szCs w:val="24"/>
+          <w:lang w:val="en-US"/>
+        </w:rPr>
+        <w:t xml:space="preserve"> time will be extended by 5 min</w:t>
+      </w:r>
+      <w:r>
+        <w:rPr>
+          <w:noProof/>
+          <w:sz w:val="24"/>
+          <w:szCs w:val="24"/>
+          <w:lang w:val="en-US"/>
+        </w:rPr>
+        <w:t>utes</w:t>
+      </w:r>
+      <w:r>
+        <w:rPr>
+          <w:noProof/>
+          <w:sz w:val="24"/>
+          <w:szCs w:val="24"/>
+          <w:lang w:val="en-US"/>
+        </w:rPr>
+        <w:t xml:space="preserve">. All additional </w:t>
+      </w:r>
+      <w:r>
+        <w:rPr>
+          <w:noProof/>
+          <w:sz w:val="24"/>
+          <w:szCs w:val="24"/>
+          <w:lang w:val="en-US"/>
+        </w:rPr>
+        <w:t>bid</w:t>
+      </w:r>
+      <w:r>
+        <w:rPr>
+          <w:noProof/>
+          <w:sz w:val="24"/>
+          <w:szCs w:val="24"/>
+          <w:lang w:val="en-US"/>
+        </w:rPr>
+        <w:t xml:space="preserve">s will extend this time by another 5 minutes until nobody adds </w:t>
+      </w:r>
+      <w:r>
+        <w:rPr>
+          <w:noProof/>
+          <w:sz w:val="24"/>
+          <w:szCs w:val="24"/>
+          <w:lang w:val="en-US"/>
+        </w:rPr>
+        <w:t>bid</w:t>
+      </w:r>
+      <w:r>
+        <w:rPr>
+          <w:noProof/>
+          <w:sz w:val="24"/>
+          <w:szCs w:val="24"/>
+          <w:lang w:val="en-US"/>
+        </w:rPr>
+        <w:t xml:space="preserve">s within 5 minutes of closing time. </w:t>
+      </w:r>
+      <w:r>
+        <w:rPr>
+          <w:noProof/>
+          <w:sz w:val="24"/>
+          <w:szCs w:val="24"/>
+          <w:lang w:val="en-US"/>
+        </w:rPr>
+        <w:t xml:space="preserve"> If </w:t>
+      </w:r>
+      <w:r>
+        <w:rPr>
+          <w:noProof/>
+          <w:sz w:val="24"/>
+          <w:szCs w:val="24"/>
+          <w:lang w:val="en-US"/>
+        </w:rPr>
+        <w:t>bid</w:t>
+      </w:r>
+      <w:r>
+        <w:rPr>
+          <w:noProof/>
+          <w:sz w:val="24"/>
+          <w:szCs w:val="24"/>
+          <w:lang w:val="en-US"/>
+        </w:rPr>
+        <w:t xml:space="preserve">d is placed after the end time the </w:t>
+      </w:r>
+      <w:r>
+        <w:rPr>
+          <w:noProof/>
+          <w:sz w:val="24"/>
+          <w:szCs w:val="24"/>
+          <w:lang w:val="en-US"/>
+        </w:rPr>
+        <w:t>bid</w:t>
+      </w:r>
+      <w:r>
+        <w:rPr>
+          <w:noProof/>
+          <w:sz w:val="24"/>
+          <w:szCs w:val="24"/>
+          <w:lang w:val="en-US"/>
+        </w:rPr>
+        <w:t xml:space="preserve"> is cancelled and auction status changed to D due to wait for resolve process. </w:t>
+      </w:r>
+      <w:r>
+        <w:rPr>
+          <w:noProof/>
+          <w:sz w:val="24"/>
+          <w:szCs w:val="24"/>
+          <w:lang w:val="en-US"/>
+        </w:rPr>
+        <w:t>Form is send for further checking and saving POST request. Save</w:t>
+      </w:r>
+      <w:r>
+        <w:rPr>
+          <w:noProof/>
+          <w:sz w:val="24"/>
+          <w:szCs w:val="24"/>
+          <w:lang w:val="en-US"/>
+        </w:rPr>
+        <w:t>bid</w:t>
+      </w:r>
+      <w:r>
+        <w:rPr>
+          <w:noProof/>
+          <w:sz w:val="24"/>
+          <w:szCs w:val="24"/>
+          <w:lang w:val="en-US"/>
+        </w:rPr>
+        <w:t xml:space="preserve"> view fuction will check</w:t>
+      </w:r>
+      <w:r>
+        <w:rPr>
+          <w:noProof/>
+          <w:sz w:val="24"/>
+          <w:szCs w:val="24"/>
+          <w:lang w:val="en-US"/>
+        </w:rPr>
+        <w:t>ed</w:t>
+      </w:r>
+      <w:r>
+        <w:rPr>
+          <w:noProof/>
+          <w:sz w:val="24"/>
+          <w:szCs w:val="24"/>
+          <w:lang w:val="en-US"/>
+        </w:rPr>
+        <w:t xml:space="preserve"> if form is valid. Then it will check if placed </w:t>
+      </w:r>
+      <w:r>
+        <w:rPr>
+          <w:noProof/>
+          <w:sz w:val="24"/>
+          <w:szCs w:val="24"/>
+          <w:lang w:val="en-US"/>
+        </w:rPr>
+        <w:t>bid</w:t>
+      </w:r>
+      <w:r>
+        <w:rPr>
+          <w:noProof/>
+          <w:sz w:val="24"/>
+          <w:szCs w:val="24"/>
+          <w:lang w:val="en-US"/>
+        </w:rPr>
+        <w:t xml:space="preserve"> was incremented more than minimum 0.01 euros. If </w:t>
+      </w:r>
+      <w:r>
+        <w:rPr>
+          <w:noProof/>
+          <w:sz w:val="24"/>
+          <w:szCs w:val="24"/>
+          <w:lang w:val="en-US"/>
+        </w:rPr>
+        <w:t>bid</w:t>
+      </w:r>
+      <w:r>
+        <w:rPr>
+          <w:noProof/>
+          <w:sz w:val="24"/>
+          <w:szCs w:val="24"/>
+          <w:lang w:val="en-US"/>
+        </w:rPr>
+        <w:t xml:space="preserve"> is not valid</w:t>
+      </w:r>
+      <w:r>
+        <w:rPr>
+          <w:noProof/>
+          <w:sz w:val="24"/>
+          <w:szCs w:val="24"/>
+          <w:lang w:val="en-US"/>
+        </w:rPr>
+        <w:t>,</w:t>
+      </w:r>
+      <w:r>
+        <w:rPr>
+          <w:noProof/>
+          <w:sz w:val="24"/>
+          <w:szCs w:val="24"/>
+          <w:lang w:val="en-US"/>
+        </w:rPr>
+        <w:t xml:space="preserve"> user is redirected back to </w:t>
+      </w:r>
+      <w:r>
+        <w:rPr>
+          <w:noProof/>
+          <w:sz w:val="24"/>
+          <w:szCs w:val="24"/>
+          <w:lang w:val="en-US"/>
+        </w:rPr>
+        <w:t>bid</w:t>
+      </w:r>
+      <w:r>
+        <w:rPr>
+          <w:noProof/>
+          <w:sz w:val="24"/>
+          <w:szCs w:val="24"/>
+          <w:lang w:val="en-US"/>
+        </w:rPr>
+        <w:t xml:space="preserve">ding page. </w:t>
+      </w:r>
+    </w:p>
+    <w:p>
+      <w:pPr>
+        <w:spacing w:line="276" w:lineRule="auto"/>
+        <w:rPr>
+          <w:noProof/>
+          <w:sz w:val="24"/>
+          <w:szCs w:val="24"/>
+          <w:lang w:val="en-US"/>
+        </w:rPr>
+      </w:pPr>
+      <w:r>
+        <w:rPr>
+          <w:noProof/>
+          <w:sz w:val="24"/>
+          <w:szCs w:val="24"/>
+          <w:lang w:val="en-US"/>
+        </w:rPr>
+        <w:t xml:space="preserve">If </w:t>
+      </w:r>
+      <w:r>
+        <w:rPr>
+          <w:noProof/>
+          <w:sz w:val="24"/>
+          <w:szCs w:val="24"/>
+          <w:lang w:val="en-US"/>
+        </w:rPr>
+        <w:t>bid</w:t>
+      </w:r>
+      <w:r>
+        <w:rPr>
+          <w:noProof/>
+          <w:sz w:val="24"/>
+          <w:szCs w:val="24"/>
+          <w:lang w:val="en-US"/>
+        </w:rPr>
+        <w:t xml:space="preserve"> is accepted</w:t>
+      </w:r>
+      <w:r>
+        <w:rPr>
+          <w:noProof/>
+          <w:sz w:val="24"/>
+          <w:szCs w:val="24"/>
+          <w:lang w:val="en-US"/>
+        </w:rPr>
+        <w:t>, email is send</w:t>
+      </w:r>
+      <w:r>
+        <w:rPr>
+          <w:noProof/>
+          <w:sz w:val="24"/>
+          <w:szCs w:val="24"/>
+          <w:lang w:val="en-US"/>
+        </w:rPr>
+        <w:t xml:space="preserve"> </w:t>
+      </w:r>
+      <w:r>
+        <w:rPr>
+          <w:noProof/>
+          <w:sz w:val="24"/>
+          <w:szCs w:val="24"/>
+          <w:lang w:val="en-US"/>
+        </w:rPr>
+        <w:t xml:space="preserve">to seller </w:t>
+      </w:r>
+      <w:r>
+        <w:rPr>
+          <w:noProof/>
+          <w:sz w:val="24"/>
+          <w:szCs w:val="24"/>
+          <w:lang w:val="en-US"/>
+        </w:rPr>
+        <w:t xml:space="preserve">(console) </w:t>
+      </w:r>
+      <w:r>
+        <w:rPr>
+          <w:noProof/>
+          <w:sz w:val="24"/>
+          <w:szCs w:val="24"/>
+          <w:lang w:val="en-US"/>
+        </w:rPr>
+        <w:t xml:space="preserve">and all the </w:t>
+      </w:r>
+      <w:r>
+        <w:rPr>
+          <w:noProof/>
+          <w:sz w:val="24"/>
+          <w:szCs w:val="24"/>
+          <w:lang w:val="en-US"/>
+        </w:rPr>
+        <w:t>bid</w:t>
+      </w:r>
+      <w:r>
+        <w:rPr>
+          <w:noProof/>
+          <w:sz w:val="24"/>
+          <w:szCs w:val="24"/>
+          <w:lang w:val="en-US"/>
+        </w:rPr>
+        <w:t>ders.</w:t>
+      </w:r>
+    </w:p>
+    <w:p>
+      <w:pPr>
+        <w:pStyle w:val="Otsikko3"/>
+        <w:rPr>
+          <w:noProof/>
+          <w:lang w:val="en-US"/>
+        </w:rPr>
+      </w:pPr>
+      <w:r>
+        <w:rPr>
+          <w:noProof/>
+          <w:lang w:val="en-US"/>
+        </w:rPr>
+        <w:t>UC7 Ban</w:t>
+      </w:r>
+    </w:p>
+    <w:p>
+      <w:pPr>
+        <w:spacing w:line="276" w:lineRule="auto"/>
+        <w:rPr>
+          <w:noProof/>
+          <w:sz w:val="24"/>
+          <w:szCs w:val="24"/>
+          <w:lang w:val="en-US"/>
+        </w:rPr>
+      </w:pPr>
+      <w:r>
+        <w:rPr>
+          <w:noProof/>
+          <w:sz w:val="24"/>
+          <w:szCs w:val="24"/>
+          <w:lang w:val="en-US"/>
+        </w:rPr>
+        <w:t xml:space="preserve">Banned auction is selected at home page in same manner as in </w:t>
+      </w:r>
+      <w:r>
+        <w:rPr>
+          <w:noProof/>
+          <w:sz w:val="24"/>
+          <w:szCs w:val="24"/>
+          <w:lang w:val="en-US"/>
+        </w:rPr>
+        <w:t>bid</w:t>
+      </w:r>
+      <w:r>
+        <w:rPr>
+          <w:noProof/>
+          <w:sz w:val="24"/>
+          <w:szCs w:val="24"/>
+          <w:lang w:val="en-US"/>
+        </w:rPr>
+        <w:t>. Auction to be banned is parameter of GET request. User who bans the auction needs to be authenticated administrator</w:t>
+      </w:r>
+      <w:r>
+        <w:rPr>
+          <w:noProof/>
+          <w:sz w:val="24"/>
+          <w:szCs w:val="24"/>
+          <w:lang w:val="en-US"/>
+        </w:rPr>
+        <w:t>. This is first checked and if authentication is ok, confirmban.html page is rendered with auction table. At confirmation page there is auction data and simple yes and no selection to confirmation. form is send as POST request to another banauction URL. POST request is processed by ban function. Selected auction’s auction</w:t>
+      </w:r>
+      <w:r>
+        <w:rPr>
+          <w:noProof/>
+          <w:sz w:val="24"/>
+          <w:szCs w:val="24"/>
+          <w:lang w:val="en-US"/>
+        </w:rPr>
+        <w:t xml:space="preserve"> </w:t>
+      </w:r>
+      <w:r>
+        <w:rPr>
+          <w:noProof/>
+          <w:sz w:val="24"/>
+          <w:szCs w:val="24"/>
+          <w:lang w:val="en-US"/>
+        </w:rPr>
+        <w:t>status value will be changed to ‘B’</w:t>
+      </w:r>
+      <w:r>
+        <w:rPr>
+          <w:noProof/>
+          <w:sz w:val="24"/>
+          <w:szCs w:val="24"/>
+          <w:lang w:val="en-US"/>
+        </w:rPr>
+        <w:t>,</w:t>
+      </w:r>
+      <w:r>
+        <w:rPr>
+          <w:noProof/>
+          <w:sz w:val="24"/>
+          <w:szCs w:val="24"/>
+          <w:lang w:val="en-US"/>
+        </w:rPr>
+        <w:t xml:space="preserve"> </w:t>
+      </w:r>
+      <w:r>
+        <w:rPr>
+          <w:noProof/>
+          <w:sz w:val="24"/>
+          <w:szCs w:val="24"/>
+          <w:lang w:val="en-US"/>
+        </w:rPr>
+        <w:t xml:space="preserve">means </w:t>
+      </w:r>
+      <w:r>
+        <w:rPr>
+          <w:noProof/>
+          <w:sz w:val="24"/>
+          <w:szCs w:val="24"/>
+          <w:lang w:val="en-US"/>
+        </w:rPr>
+        <w:t>banned</w:t>
+      </w:r>
+      <w:r>
+        <w:rPr>
+          <w:noProof/>
+          <w:sz w:val="24"/>
+          <w:szCs w:val="24"/>
+          <w:lang w:val="en-US"/>
+        </w:rPr>
+        <w:t>. When auction status is banned</w:t>
+      </w:r>
+      <w:r>
+        <w:rPr>
+          <w:noProof/>
+          <w:sz w:val="24"/>
+          <w:szCs w:val="24"/>
+          <w:lang w:val="en-US"/>
+        </w:rPr>
+        <w:t xml:space="preserve"> </w:t>
+      </w:r>
+      <w:r>
+        <w:rPr>
+          <w:noProof/>
+          <w:sz w:val="24"/>
+          <w:szCs w:val="24"/>
+          <w:lang w:val="en-US"/>
+        </w:rPr>
+        <w:t xml:space="preserve">it is not shown in main page. It is not possible to </w:t>
+      </w:r>
+      <w:r>
+        <w:rPr>
+          <w:noProof/>
+          <w:sz w:val="24"/>
+          <w:szCs w:val="24"/>
+          <w:lang w:val="en-US"/>
+        </w:rPr>
+        <w:t>bid</w:t>
+      </w:r>
+      <w:r>
+        <w:rPr>
+          <w:noProof/>
+          <w:sz w:val="24"/>
+          <w:szCs w:val="24"/>
+          <w:lang w:val="en-US"/>
+        </w:rPr>
+        <w:t xml:space="preserve"> banned auction. Also, automatic resolve process will not process it.</w:t>
+      </w:r>
+    </w:p>
+    <w:p>
+      <w:pPr>
+        <w:spacing w:line="276" w:lineRule="auto"/>
+        <w:rPr>
+          <w:noProof/>
+          <w:sz w:val="24"/>
+          <w:szCs w:val="24"/>
+          <w:lang w:val="en-US"/>
+        </w:rPr>
+      </w:pPr>
+      <w:r>
+        <w:rPr>
+          <w:noProof/>
+          <w:sz w:val="24"/>
+          <w:szCs w:val="24"/>
+          <w:lang w:val="en-US"/>
+        </w:rPr>
+        <w:t xml:space="preserve">After auction status is changed the seller and all </w:t>
+      </w:r>
+      <w:r>
+        <w:rPr>
+          <w:noProof/>
+          <w:sz w:val="24"/>
+          <w:szCs w:val="24"/>
+          <w:lang w:val="en-US"/>
+        </w:rPr>
+        <w:t>bid</w:t>
+      </w:r>
+      <w:r>
+        <w:rPr>
+          <w:noProof/>
+          <w:sz w:val="24"/>
+          <w:szCs w:val="24"/>
+          <w:lang w:val="en-US"/>
+        </w:rPr>
+        <w:t>ders are notified about ban by email.</w:t>
+      </w:r>
+    </w:p>
+    <w:p>
+      <w:pPr>
+        <w:pStyle w:val="Otsikko3"/>
+        <w:rPr>
+          <w:noProof/>
+          <w:lang w:val="en-US"/>
+        </w:rPr>
+      </w:pPr>
+      <w:r>
+        <w:rPr>
+          <w:noProof/>
+          <w:lang w:val="en-US"/>
+        </w:rPr>
+        <w:t xml:space="preserve">UC8 Resolve auction </w:t>
+      </w:r>
+    </w:p>
+    <w:p>
+      <w:pPr>
+        <w:spacing w:line="276" w:lineRule="auto"/>
+        <w:rPr>
+          <w:b/>
+          <w:sz w:val="24"/>
+          <w:szCs w:val="24"/>
+          <w:lang w:val="en-US"/>
+        </w:rPr>
+      </w:pPr>
+      <w:r>
+        <w:rPr>
+          <w:sz w:val="24"/>
+          <w:szCs w:val="24"/>
+          <w:lang w:val="en-US"/>
+        </w:rPr>
+        <w:t>Auction</w:t>
+      </w:r>
+      <w:r>
+        <w:rPr>
+          <w:sz w:val="24"/>
+          <w:szCs w:val="24"/>
+          <w:lang w:val="en-US"/>
+        </w:rPr>
+        <w:t>s</w:t>
+      </w:r>
+      <w:r>
+        <w:rPr>
+          <w:sz w:val="24"/>
+          <w:szCs w:val="24"/>
+          <w:lang w:val="en-US"/>
+        </w:rPr>
+        <w:t xml:space="preserve"> are resolved once a day by Django’s management command</w:t>
+      </w:r>
+      <w:r>
+        <w:rPr>
+          <w:sz w:val="24"/>
+          <w:szCs w:val="24"/>
+          <w:lang w:val="en-US"/>
+        </w:rPr>
+        <w:t xml:space="preserve">. Management command needs to be fired by external scheduler in order to do tasks in automatically. This process is handled by task scheduler provided by </w:t>
       </w:r>
       <w:proofErr w:type="spellStart"/>
       <w:r>
@@ -1962,7 +3764,7 @@
           <w:szCs w:val="24"/>
           <w:lang w:val="en-US"/>
         </w:rPr>
-        <w:t>saveauction</w:t>
+        <w:t>Pythonanywhere</w:t>
       </w:r>
       <w:proofErr w:type="spellEnd"/>
       <w:r>
@@ -1971,10 +3773,250 @@
           <w:szCs w:val="24"/>
           <w:lang w:val="en-US"/>
         </w:rPr>
-        <w:t xml:space="preserve"> method in views.py.</w:t>
-      </w:r>
-      <w:bookmarkStart w:id="0" w:name="_GoBack"/>
-      <w:bookmarkEnd w:id="0"/>
+        <w:t xml:space="preserve"> site. It runs once a day resolveauction.py file in </w:t>
+      </w:r>
+      <w:proofErr w:type="spellStart"/>
+      <w:r>
+        <w:rPr>
+          <w:sz w:val="24"/>
+          <w:szCs w:val="24"/>
+          <w:lang w:val="en-US"/>
+        </w:rPr>
+        <w:t>YAAS_App</w:t>
+      </w:r>
+      <w:proofErr w:type="spellEnd"/>
+      <w:r>
+        <w:rPr>
+          <w:sz w:val="24"/>
+          <w:szCs w:val="24"/>
+          <w:lang w:val="en-US"/>
+        </w:rPr>
+        <w:t xml:space="preserve"> management directory</w:t>
+      </w:r>
+      <w:r>
+        <w:rPr>
+          <w:sz w:val="24"/>
+          <w:szCs w:val="24"/>
+          <w:lang w:val="en-US"/>
+        </w:rPr>
+        <w:t xml:space="preserve">. More detailed management command from task </w:t>
+      </w:r>
+      <w:r>
+        <w:rPr>
+          <w:sz w:val="24"/>
+          <w:szCs w:val="24"/>
+          <w:lang w:val="en-US"/>
+        </w:rPr>
+        <w:lastRenderedPageBreak/>
+        <w:t xml:space="preserve">scheduler is following </w:t>
+      </w:r>
+      <w:r>
+        <w:rPr>
+          <w:b/>
+          <w:sz w:val="24"/>
+          <w:szCs w:val="24"/>
+          <w:lang w:val="en-US"/>
+        </w:rPr>
+        <w:t>/home/</w:t>
+      </w:r>
+      <w:proofErr w:type="spellStart"/>
+      <w:r>
+        <w:rPr>
+          <w:b/>
+          <w:sz w:val="24"/>
+          <w:szCs w:val="24"/>
+          <w:lang w:val="en-US"/>
+        </w:rPr>
+        <w:t>MikaK</w:t>
+      </w:r>
+      <w:proofErr w:type="spellEnd"/>
+      <w:r>
+        <w:rPr>
+          <w:b/>
+          <w:sz w:val="24"/>
+          <w:szCs w:val="24"/>
+          <w:lang w:val="en-US"/>
+        </w:rPr>
+        <w:t>/.</w:t>
+      </w:r>
+      <w:proofErr w:type="spellStart"/>
+      <w:r>
+        <w:rPr>
+          <w:b/>
+          <w:sz w:val="24"/>
+          <w:szCs w:val="24"/>
+          <w:lang w:val="en-US"/>
+        </w:rPr>
+        <w:t>virtualenvs</w:t>
+      </w:r>
+      <w:proofErr w:type="spellEnd"/>
+      <w:r>
+        <w:rPr>
+          <w:b/>
+          <w:sz w:val="24"/>
+          <w:szCs w:val="24"/>
+          <w:lang w:val="en-US"/>
+        </w:rPr>
+        <w:t>/YAAS-</w:t>
+      </w:r>
+      <w:proofErr w:type="spellStart"/>
+      <w:r>
+        <w:rPr>
+          <w:b/>
+          <w:sz w:val="24"/>
+          <w:szCs w:val="24"/>
+          <w:lang w:val="en-US"/>
+        </w:rPr>
+        <w:t>virtualenv</w:t>
+      </w:r>
+      <w:proofErr w:type="spellEnd"/>
+      <w:r>
+        <w:rPr>
+          <w:b/>
+          <w:sz w:val="24"/>
+          <w:szCs w:val="24"/>
+          <w:lang w:val="en-US"/>
+        </w:rPr>
+        <w:t xml:space="preserve">/bin/python /home/MikaK/web-services-2017-project-part2-xzerkses/manage.py </w:t>
+      </w:r>
+      <w:proofErr w:type="spellStart"/>
+      <w:r>
+        <w:rPr>
+          <w:b/>
+          <w:sz w:val="24"/>
+          <w:szCs w:val="24"/>
+          <w:lang w:val="en-US"/>
+        </w:rPr>
+        <w:t>resolveauctions</w:t>
+      </w:r>
+      <w:proofErr w:type="spellEnd"/>
+      <w:r>
+        <w:rPr>
+          <w:b/>
+          <w:sz w:val="24"/>
+          <w:szCs w:val="24"/>
+          <w:lang w:val="en-US"/>
+        </w:rPr>
+        <w:t>.</w:t>
+      </w:r>
+    </w:p>
+    <w:p>
+      <w:pPr>
+        <w:spacing w:line="276" w:lineRule="auto"/>
+        <w:rPr>
+          <w:sz w:val="24"/>
+          <w:szCs w:val="24"/>
+          <w:lang w:val="en-US"/>
+        </w:rPr>
+      </w:pPr>
+      <w:r>
+        <w:rPr>
+          <w:sz w:val="24"/>
+          <w:szCs w:val="24"/>
+          <w:lang w:val="en-US"/>
+        </w:rPr>
+        <w:t xml:space="preserve">Actual auction resolve is handled by Command class in resolveauction.py file, which is under </w:t>
+      </w:r>
+      <w:proofErr w:type="spellStart"/>
+      <w:r>
+        <w:rPr>
+          <w:sz w:val="24"/>
+          <w:szCs w:val="24"/>
+          <w:lang w:val="en-US"/>
+        </w:rPr>
+        <w:t>YAAS_App</w:t>
+      </w:r>
+      <w:proofErr w:type="spellEnd"/>
+      <w:r>
+        <w:rPr>
+          <w:sz w:val="24"/>
+          <w:szCs w:val="24"/>
+          <w:lang w:val="en-US"/>
+        </w:rPr>
+        <w:t xml:space="preserve">/management/commands folder. Handle function reads periodically all auctions saved to system and check auction status and auction ending time. If auction status </w:t>
+      </w:r>
+      <w:r>
+        <w:rPr>
+          <w:sz w:val="24"/>
+          <w:szCs w:val="24"/>
+          <w:lang w:val="en-US"/>
+        </w:rPr>
+        <w:t>is still Active and auctions ending time has passed, the auction will be resolved. Also, if auction’s status is ‘</w:t>
+      </w:r>
+      <w:proofErr w:type="spellStart"/>
+      <w:r>
+        <w:rPr>
+          <w:sz w:val="24"/>
+          <w:szCs w:val="24"/>
+          <w:lang w:val="en-US"/>
+        </w:rPr>
+        <w:t>C’,it</w:t>
+      </w:r>
+      <w:proofErr w:type="spellEnd"/>
+      <w:r>
+        <w:rPr>
+          <w:sz w:val="24"/>
+          <w:szCs w:val="24"/>
+          <w:lang w:val="en-US"/>
+        </w:rPr>
+        <w:t xml:space="preserve"> will be resolved. In all these mentioned cases status of auction will be changed to D, which is for </w:t>
+      </w:r>
+      <w:r>
+        <w:rPr>
+          <w:sz w:val="24"/>
+          <w:szCs w:val="24"/>
+          <w:lang w:val="en-US"/>
+        </w:rPr>
+        <w:t>​</w:t>
+      </w:r>
+      <w:r>
+        <w:rPr>
+          <w:sz w:val="24"/>
+          <w:szCs w:val="24"/>
+          <w:lang w:val="en-US"/>
+        </w:rPr>
+        <w:t>a</w:t>
+      </w:r>
+      <w:r>
+        <w:rPr>
+          <w:sz w:val="24"/>
+          <w:szCs w:val="24"/>
+          <w:lang w:val="en-US"/>
+        </w:rPr>
+        <w:t>djudicated</w:t>
+      </w:r>
+      <w:r>
+        <w:rPr>
+          <w:sz w:val="24"/>
+          <w:szCs w:val="24"/>
+          <w:lang w:val="en-US"/>
+        </w:rPr>
+        <w:t xml:space="preserve">. </w:t>
+      </w:r>
+      <w:r>
+        <w:rPr>
+          <w:sz w:val="24"/>
+          <w:szCs w:val="24"/>
+          <w:lang w:val="en-US"/>
+        </w:rPr>
+        <w:t xml:space="preserve">All involved </w:t>
+      </w:r>
+      <w:r>
+        <w:rPr>
+          <w:sz w:val="24"/>
+          <w:szCs w:val="24"/>
+          <w:lang w:val="en-US"/>
+        </w:rPr>
+        <w:t>bid</w:t>
+      </w:r>
+      <w:r>
+        <w:rPr>
+          <w:sz w:val="24"/>
+          <w:szCs w:val="24"/>
+          <w:lang w:val="en-US"/>
+        </w:rPr>
+        <w:t xml:space="preserve">ders and seller is notified by email that auction is resolved. </w:t>
+      </w:r>
       <w:r>
         <w:rPr>
           <w:sz w:val="24"/>
@@ -1989,223 +4031,6 @@
           <w:szCs w:val="24"/>
           <w:lang w:val="en-US"/>
         </w:rPr>
-        <w:t xml:space="preserve">  </w:t>
-      </w:r>
-    </w:p>
-    <w:p>
-      <w:pPr>
-        <w:rPr>
-          <w:sz w:val="24"/>
-          <w:szCs w:val="24"/>
-          <w:lang w:val="en-US"/>
-        </w:rPr>
-      </w:pPr>
-    </w:p>
-    <w:p>
-      <w:pPr>
-        <w:pStyle w:val="Otsikko3"/>
-        <w:rPr>
-          <w:lang w:val="en-US"/>
-        </w:rPr>
-      </w:pPr>
-      <w:r>
-        <w:rPr>
-          <w:lang w:val="en-US"/>
-        </w:rPr>
-        <w:t>UC4 Edit the description of an auction</w:t>
-      </w:r>
-    </w:p>
-    <w:p>
-      <w:pPr>
-        <w:spacing w:line="276" w:lineRule="auto"/>
-        <w:rPr>
-          <w:sz w:val="24"/>
-          <w:szCs w:val="24"/>
-          <w:lang w:val="en-US"/>
-        </w:rPr>
-      </w:pPr>
-      <w:r>
-        <w:rPr>
-          <w:sz w:val="24"/>
-          <w:szCs w:val="24"/>
-          <w:lang w:val="en-US"/>
-        </w:rPr>
-        <w:t xml:space="preserve">Seller can edit auction description </w:t>
-      </w:r>
-      <w:r>
-        <w:rPr>
-          <w:sz w:val="24"/>
-          <w:szCs w:val="24"/>
-          <w:lang w:val="en-US"/>
-        </w:rPr>
-        <w:t xml:space="preserve">by pressing Edit Auction link </w:t>
-      </w:r>
-      <w:r>
-        <w:rPr>
-          <w:sz w:val="24"/>
-          <w:szCs w:val="24"/>
-          <w:lang w:val="en-US"/>
-        </w:rPr>
-        <w:t xml:space="preserve">from main page. a Link leads to </w:t>
-      </w:r>
-      <w:proofErr w:type="spellStart"/>
-      <w:r>
-        <w:rPr>
-          <w:sz w:val="24"/>
-          <w:szCs w:val="24"/>
-          <w:lang w:val="en-US"/>
-        </w:rPr>
-        <w:t>editauction</w:t>
-      </w:r>
-      <w:proofErr w:type="spellEnd"/>
-      <w:r>
-        <w:rPr>
-          <w:sz w:val="24"/>
-          <w:szCs w:val="24"/>
-          <w:lang w:val="en-US"/>
-        </w:rPr>
-        <w:t xml:space="preserve"> method, which checks if user is authenticated and if user is seller of item. </w:t>
-      </w:r>
-      <w:r>
-        <w:rPr>
-          <w:sz w:val="24"/>
-          <w:szCs w:val="24"/>
-          <w:lang w:val="en-US"/>
-        </w:rPr>
-        <w:t xml:space="preserve">GET-method is sent with id number of selected auction. </w:t>
-      </w:r>
-      <w:r>
-        <w:rPr>
-          <w:sz w:val="24"/>
-          <w:szCs w:val="24"/>
-          <w:lang w:val="en-US"/>
-        </w:rPr>
-        <w:t xml:space="preserve">User is redirected to login page or home page, if user is not authenticated or seller. </w:t>
-      </w:r>
-      <w:r>
-        <w:rPr>
-          <w:sz w:val="24"/>
-          <w:szCs w:val="24"/>
-          <w:lang w:val="en-US"/>
-        </w:rPr>
-        <w:t xml:space="preserve">Correct auction is found by help of id number in request parameter. </w:t>
-      </w:r>
-      <w:r>
-        <w:rPr>
-          <w:sz w:val="24"/>
-          <w:szCs w:val="24"/>
-          <w:lang w:val="en-US"/>
-        </w:rPr>
-        <w:t xml:space="preserve">If user is seller then auction </w:t>
-      </w:r>
-      <w:proofErr w:type="spellStart"/>
-      <w:r>
-        <w:rPr>
-          <w:sz w:val="24"/>
-          <w:szCs w:val="24"/>
-          <w:lang w:val="en-US"/>
-        </w:rPr>
-        <w:t>lockedby</w:t>
-      </w:r>
-      <w:proofErr w:type="spellEnd"/>
-      <w:r>
-        <w:rPr>
-          <w:sz w:val="24"/>
-          <w:szCs w:val="24"/>
-          <w:lang w:val="en-US"/>
-        </w:rPr>
-        <w:t xml:space="preserve"> status is checked and if auction is not locked by someone else, then </w:t>
-      </w:r>
-      <w:r>
-        <w:rPr>
-          <w:sz w:val="24"/>
-          <w:szCs w:val="24"/>
-          <w:lang w:val="en-US"/>
-        </w:rPr>
-        <w:t xml:space="preserve">auction is locked for edit and </w:t>
-      </w:r>
-      <w:r>
-        <w:rPr>
-          <w:sz w:val="24"/>
-          <w:szCs w:val="24"/>
-          <w:lang w:val="en-US"/>
-        </w:rPr>
-        <w:t xml:space="preserve">editauction.html page is rendered with auction data. </w:t>
-      </w:r>
-      <w:r>
-        <w:rPr>
-          <w:sz w:val="24"/>
-          <w:szCs w:val="24"/>
-          <w:lang w:val="en-US"/>
-        </w:rPr>
-        <w:t xml:space="preserve">A </w:t>
-      </w:r>
-      <w:r>
-        <w:rPr>
-          <w:sz w:val="24"/>
-          <w:szCs w:val="24"/>
-          <w:lang w:val="en-US"/>
-        </w:rPr>
-        <w:t>Seller can modify description of auction on html page and submit the page for saving</w:t>
-      </w:r>
-      <w:r>
-        <w:rPr>
-          <w:sz w:val="24"/>
-          <w:szCs w:val="24"/>
-          <w:lang w:val="en-US"/>
-        </w:rPr>
-        <w:t xml:space="preserve"> to </w:t>
-      </w:r>
-      <w:proofErr w:type="spellStart"/>
-      <w:r>
-        <w:rPr>
-          <w:sz w:val="24"/>
-          <w:szCs w:val="24"/>
-          <w:lang w:val="en-US"/>
-        </w:rPr>
-        <w:t>savechanges</w:t>
-      </w:r>
-      <w:proofErr w:type="spellEnd"/>
-      <w:r>
-        <w:rPr>
-          <w:sz w:val="24"/>
-          <w:szCs w:val="24"/>
-          <w:lang w:val="en-US"/>
-        </w:rPr>
-        <w:t xml:space="preserve"> URL which leads to </w:t>
-      </w:r>
-      <w:proofErr w:type="spellStart"/>
-      <w:r>
-        <w:rPr>
-          <w:sz w:val="24"/>
-          <w:szCs w:val="24"/>
-          <w:lang w:val="en-US"/>
-        </w:rPr>
-        <w:t>savechanges</w:t>
-      </w:r>
-      <w:proofErr w:type="spellEnd"/>
-      <w:r>
-        <w:rPr>
-          <w:sz w:val="24"/>
-          <w:szCs w:val="24"/>
-          <w:lang w:val="en-US"/>
-        </w:rPr>
-        <w:t xml:space="preserve"> method</w:t>
-      </w:r>
-      <w:r>
-        <w:rPr>
-          <w:sz w:val="24"/>
-          <w:szCs w:val="24"/>
-          <w:lang w:val="en-US"/>
-        </w:rPr>
-        <w:t xml:space="preserve">. </w:t>
-      </w:r>
-      <w:r>
-        <w:rPr>
-          <w:sz w:val="24"/>
-          <w:szCs w:val="24"/>
-          <w:lang w:val="en-US"/>
-        </w:rPr>
         <w:t xml:space="preserve"> </w:t>
       </w:r>
       <w:r>
@@ -2214,1568 +4039,6 @@
           <w:szCs w:val="24"/>
           <w:lang w:val="en-US"/>
         </w:rPr>
-        <w:t>Correct auction is again filtered with help of offset parameter</w:t>
-      </w:r>
-      <w:r>
-        <w:rPr>
-          <w:sz w:val="24"/>
-          <w:szCs w:val="24"/>
-          <w:lang w:val="en-US"/>
-        </w:rPr>
-        <w:t>. Modified auction description from POST message is saved over older version in database. Also, auction is released from locked status before auction is saved.  User is redirected to home page with message enabled for translation.</w:t>
-      </w:r>
-    </w:p>
-    <w:p>
-      <w:pPr>
-        <w:pStyle w:val="Otsikko3"/>
-        <w:rPr>
-          <w:lang w:val="en-US"/>
-        </w:rPr>
-      </w:pPr>
-      <w:r>
-        <w:rPr>
-          <w:lang w:val="en-US"/>
-        </w:rPr>
-        <w:t>UC5 Browse and search auctions</w:t>
-      </w:r>
-    </w:p>
-    <w:p>
-      <w:pPr>
-        <w:spacing w:line="276" w:lineRule="auto"/>
-        <w:rPr>
-          <w:sz w:val="24"/>
-          <w:szCs w:val="24"/>
-          <w:lang w:val="en-US"/>
-        </w:rPr>
-      </w:pPr>
-      <w:r>
-        <w:rPr>
-          <w:sz w:val="24"/>
-          <w:szCs w:val="24"/>
-          <w:lang w:val="en-US"/>
-        </w:rPr>
-        <w:t xml:space="preserve">Auction browsing is implemented </w:t>
-      </w:r>
-      <w:r>
-        <w:rPr>
-          <w:sz w:val="24"/>
-          <w:szCs w:val="24"/>
-          <w:lang w:val="en-US"/>
-        </w:rPr>
-        <w:t xml:space="preserve">in </w:t>
-      </w:r>
-      <w:proofErr w:type="spellStart"/>
-      <w:r>
-        <w:rPr>
-          <w:sz w:val="24"/>
-          <w:szCs w:val="24"/>
-          <w:lang w:val="en-US"/>
-        </w:rPr>
-        <w:t>browseauctions</w:t>
-      </w:r>
-      <w:proofErr w:type="spellEnd"/>
-      <w:r>
-        <w:rPr>
-          <w:sz w:val="24"/>
-          <w:szCs w:val="24"/>
-          <w:lang w:val="en-US"/>
-        </w:rPr>
-        <w:t xml:space="preserve"> method, which lists all auction objects in order by title. Listed auctions are rendered with many other things to auctionslist.html page. Auctionlists</w:t>
-      </w:r>
-      <w:r>
-        <w:rPr>
-          <w:sz w:val="24"/>
-          <w:szCs w:val="24"/>
-          <w:lang w:val="en-US"/>
-        </w:rPr>
-        <w:t>.html page is shown as block on base.html template and together they form home page. Auctionlists.html page renders and shows each auction as a list which can be browsed by scrolling home page up and down.</w:t>
-      </w:r>
-    </w:p>
-    <w:p>
-      <w:pPr>
-        <w:spacing w:line="276" w:lineRule="auto"/>
-        <w:rPr>
-          <w:sz w:val="24"/>
-          <w:szCs w:val="24"/>
-          <w:lang w:val="en-US"/>
-        </w:rPr>
-      </w:pPr>
-      <w:r>
-        <w:rPr>
-          <w:sz w:val="24"/>
-          <w:szCs w:val="24"/>
-          <w:lang w:val="en-US"/>
-        </w:rPr>
-        <w:t>Auctions on home page are shown if auction status is not B, which means that auction is banned.</w:t>
-      </w:r>
-    </w:p>
-    <w:p>
-      <w:pPr>
-        <w:spacing w:line="276" w:lineRule="auto"/>
-        <w:rPr>
-          <w:lang w:val="en-US"/>
-        </w:rPr>
-      </w:pPr>
-      <w:r>
-        <w:rPr>
-          <w:sz w:val="24"/>
-          <w:szCs w:val="24"/>
-          <w:lang w:val="en-US"/>
-        </w:rPr>
-        <w:t>Auction can be searched by its title by pressing Search Auction link</w:t>
-      </w:r>
-      <w:r>
-        <w:rPr>
-          <w:sz w:val="24"/>
-          <w:szCs w:val="24"/>
-          <w:lang w:val="en-US"/>
-        </w:rPr>
-        <w:t xml:space="preserve"> on home page</w:t>
-      </w:r>
-      <w:r>
-        <w:rPr>
-          <w:sz w:val="24"/>
-          <w:szCs w:val="24"/>
-          <w:lang w:val="en-US"/>
-        </w:rPr>
-        <w:t xml:space="preserve">. </w:t>
-      </w:r>
-      <w:r>
-        <w:rPr>
-          <w:sz w:val="24"/>
-          <w:szCs w:val="24"/>
-          <w:lang w:val="en-US"/>
-        </w:rPr>
-        <w:t>The Link leads to search method. Search method checks if request has a query parameter or not. If parameter doesn’t exist</w:t>
-      </w:r>
-      <w:r>
-        <w:rPr>
-          <w:sz w:val="24"/>
-          <w:szCs w:val="24"/>
-          <w:lang w:val="en-US"/>
-        </w:rPr>
-        <w:t>, then filtering return empty list. Search</w:t>
-      </w:r>
-      <w:r>
-        <w:rPr>
-          <w:sz w:val="24"/>
-          <w:szCs w:val="24"/>
-          <w:lang w:val="en-US"/>
-        </w:rPr>
-        <w:t xml:space="preserve"> method renders searchauction.html page with </w:t>
-      </w:r>
-      <w:r>
-        <w:rPr>
-          <w:sz w:val="24"/>
-          <w:szCs w:val="24"/>
-          <w:lang w:val="en-US"/>
-        </w:rPr>
-        <w:t xml:space="preserve">empty auctions list. Rendered page has input </w:t>
-      </w:r>
-      <w:r>
-        <w:rPr>
-          <w:sz w:val="24"/>
-          <w:szCs w:val="24"/>
-          <w:lang w:val="en-US"/>
-        </w:rPr>
-        <w:t xml:space="preserve">box </w:t>
-      </w:r>
-      <w:r>
-        <w:rPr>
-          <w:sz w:val="24"/>
-          <w:szCs w:val="24"/>
-          <w:lang w:val="en-US"/>
-        </w:rPr>
-        <w:t>for searching by title. User writes searched title and accepts by search button.</w:t>
-      </w:r>
-      <w:r>
-        <w:rPr>
-          <w:sz w:val="24"/>
-          <w:szCs w:val="24"/>
-          <w:lang w:val="en-US"/>
-        </w:rPr>
-        <w:t xml:space="preserve"> Form is sent and received again by search method.  Now query parameter exists and filters shows 10 closest match</w:t>
-      </w:r>
-      <w:r>
-        <w:rPr>
-          <w:sz w:val="24"/>
-          <w:szCs w:val="24"/>
-          <w:lang w:val="en-US"/>
-        </w:rPr>
-        <w:t>ing</w:t>
-      </w:r>
-      <w:r>
-        <w:rPr>
-          <w:sz w:val="24"/>
-          <w:szCs w:val="24"/>
-          <w:lang w:val="en-US"/>
-        </w:rPr>
-        <w:t xml:space="preserve"> auctions.</w:t>
-      </w:r>
-      <w:r>
-        <w:rPr>
-          <w:sz w:val="24"/>
-          <w:szCs w:val="24"/>
-          <w:lang w:val="en-US"/>
-        </w:rPr>
-        <w:t xml:space="preserve"> </w:t>
-      </w:r>
-      <w:r>
-        <w:rPr>
-          <w:sz w:val="24"/>
-          <w:szCs w:val="24"/>
-          <w:lang w:val="en-US"/>
-        </w:rPr>
-        <w:t xml:space="preserve">User can end searching by clicking home page link. </w:t>
-      </w:r>
-    </w:p>
-    <w:p>
-      <w:pPr>
-        <w:rPr>
-          <w:lang w:val="en-US"/>
-        </w:rPr>
-      </w:pPr>
-    </w:p>
-    <w:p>
-      <w:pPr>
-        <w:pStyle w:val="Otsikko3"/>
-        <w:rPr>
-          <w:noProof/>
-          <w:lang w:val="en-US"/>
-        </w:rPr>
-      </w:pPr>
-      <w:r>
-        <w:rPr>
-          <w:noProof/>
-          <w:lang w:val="en-US"/>
-        </w:rPr>
-        <w:t xml:space="preserve">UC6 </w:t>
-      </w:r>
-      <w:r>
-        <w:rPr>
-          <w:noProof/>
-          <w:lang w:val="en-US"/>
-        </w:rPr>
-        <w:t>B</w:t>
-      </w:r>
-      <w:r>
-        <w:rPr>
-          <w:noProof/>
-          <w:lang w:val="en-US"/>
-        </w:rPr>
-        <w:t>id</w:t>
-      </w:r>
-    </w:p>
-    <w:p>
-      <w:pPr>
-        <w:spacing w:line="276" w:lineRule="auto"/>
-        <w:rPr>
-          <w:noProof/>
-          <w:sz w:val="24"/>
-          <w:szCs w:val="24"/>
-          <w:lang w:val="en-US"/>
-        </w:rPr>
-      </w:pPr>
-      <w:r>
-        <w:rPr>
-          <w:noProof/>
-          <w:sz w:val="24"/>
-          <w:szCs w:val="24"/>
-          <w:lang w:val="en-US"/>
-        </w:rPr>
-        <w:t xml:space="preserve">User activated add </w:t>
-      </w:r>
-      <w:r>
-        <w:rPr>
-          <w:noProof/>
-          <w:sz w:val="24"/>
-          <w:szCs w:val="24"/>
-          <w:lang w:val="en-US"/>
-        </w:rPr>
-        <w:t>bid</w:t>
-      </w:r>
-      <w:r>
-        <w:rPr>
-          <w:noProof/>
-          <w:sz w:val="24"/>
-          <w:szCs w:val="24"/>
-          <w:lang w:val="en-US"/>
-        </w:rPr>
-        <w:t xml:space="preserve"> from main page by selecting auction and clicking add </w:t>
-      </w:r>
-      <w:r>
-        <w:rPr>
-          <w:noProof/>
-          <w:sz w:val="24"/>
-          <w:szCs w:val="24"/>
-          <w:lang w:val="en-US"/>
-        </w:rPr>
-        <w:t>bid</w:t>
-      </w:r>
-      <w:r>
-        <w:rPr>
-          <w:noProof/>
-          <w:sz w:val="24"/>
-          <w:szCs w:val="24"/>
-          <w:lang w:val="en-US"/>
-        </w:rPr>
-        <w:t>. This will send GET request with auction number as request parameter. User authentication status is first checked and redirected to login page if not authenticated.</w:t>
-      </w:r>
-      <w:r>
-        <w:rPr>
-          <w:noProof/>
-          <w:sz w:val="24"/>
-          <w:szCs w:val="24"/>
-          <w:lang w:val="en-US"/>
-        </w:rPr>
-        <w:t xml:space="preserve"> Next user is tested if he is administrator </w:t>
-      </w:r>
-      <w:r>
-        <w:rPr>
-          <w:noProof/>
-          <w:sz w:val="24"/>
-          <w:szCs w:val="24"/>
-          <w:lang w:val="en-US"/>
-        </w:rPr>
-        <w:t xml:space="preserve">or seller </w:t>
-      </w:r>
-      <w:r>
-        <w:rPr>
-          <w:noProof/>
-          <w:sz w:val="24"/>
-          <w:szCs w:val="24"/>
-          <w:lang w:val="en-US"/>
-        </w:rPr>
-        <w:t xml:space="preserve">and redirected to </w:t>
-      </w:r>
-      <w:r>
-        <w:rPr>
-          <w:noProof/>
-          <w:sz w:val="24"/>
-          <w:szCs w:val="24"/>
-          <w:lang w:val="en-US"/>
-        </w:rPr>
-        <w:t xml:space="preserve">home with appropriate message if he/she is. As only normal authenticated users are allowed to </w:t>
-      </w:r>
-      <w:r>
-        <w:rPr>
-          <w:noProof/>
-          <w:sz w:val="24"/>
-          <w:szCs w:val="24"/>
-          <w:lang w:val="en-US"/>
-        </w:rPr>
-        <w:t>bid</w:t>
-      </w:r>
-      <w:r>
-        <w:rPr>
-          <w:noProof/>
-          <w:sz w:val="24"/>
-          <w:szCs w:val="24"/>
-          <w:lang w:val="en-US"/>
-        </w:rPr>
-        <w:t>. If user is ok form is re</w:t>
-      </w:r>
-      <w:r>
-        <w:rPr>
-          <w:noProof/>
-          <w:sz w:val="24"/>
-          <w:szCs w:val="24"/>
-          <w:lang w:val="en-US"/>
-        </w:rPr>
-        <w:t>n</w:t>
-      </w:r>
-      <w:r>
-        <w:rPr>
-          <w:noProof/>
-          <w:sz w:val="24"/>
-          <w:szCs w:val="24"/>
-          <w:lang w:val="en-US"/>
-        </w:rPr>
-        <w:t xml:space="preserve">dered. In this case there is data from </w:t>
-      </w:r>
-      <w:r>
-        <w:rPr>
-          <w:noProof/>
-          <w:sz w:val="24"/>
-          <w:szCs w:val="24"/>
-          <w:lang w:val="en-US"/>
-        </w:rPr>
-        <w:t>bid</w:t>
-      </w:r>
-      <w:r>
-        <w:rPr>
-          <w:noProof/>
-          <w:sz w:val="24"/>
-          <w:szCs w:val="24"/>
-          <w:lang w:val="en-US"/>
-        </w:rPr>
-        <w:t xml:space="preserve"> and auction tables so data from both database tables is rendered to form</w:t>
-      </w:r>
-      <w:r>
-        <w:rPr>
-          <w:noProof/>
-          <w:sz w:val="24"/>
-          <w:szCs w:val="24"/>
-          <w:lang w:val="en-US"/>
-        </w:rPr>
-        <w:t xml:space="preserve"> and to template</w:t>
-      </w:r>
-      <w:r>
-        <w:rPr>
-          <w:noProof/>
-          <w:sz w:val="24"/>
-          <w:szCs w:val="24"/>
-          <w:lang w:val="en-US"/>
-        </w:rPr>
-        <w:t>.</w:t>
-      </w:r>
-      <w:r>
-        <w:rPr>
-          <w:noProof/>
-          <w:sz w:val="24"/>
-          <w:szCs w:val="24"/>
-          <w:lang w:val="en-US"/>
-        </w:rPr>
-        <w:t xml:space="preserve"> Data from auction table is </w:t>
-      </w:r>
-      <w:r>
-        <w:rPr>
-          <w:noProof/>
-          <w:sz w:val="24"/>
-          <w:szCs w:val="24"/>
-          <w:lang w:val="en-US"/>
-        </w:rPr>
-        <w:lastRenderedPageBreak/>
-        <w:t xml:space="preserve">presented to </w:t>
-      </w:r>
-      <w:r>
-        <w:rPr>
-          <w:noProof/>
-          <w:sz w:val="24"/>
-          <w:szCs w:val="24"/>
-          <w:lang w:val="en-US"/>
-        </w:rPr>
-        <w:t>bid</w:t>
-      </w:r>
-      <w:r>
-        <w:rPr>
-          <w:noProof/>
-          <w:sz w:val="24"/>
-          <w:szCs w:val="24"/>
-          <w:lang w:val="en-US"/>
-        </w:rPr>
-        <w:t xml:space="preserve">der. </w:t>
-      </w:r>
-      <w:r>
-        <w:rPr>
-          <w:noProof/>
-          <w:sz w:val="24"/>
-          <w:szCs w:val="24"/>
-          <w:lang w:val="en-US"/>
-        </w:rPr>
-        <w:t>Bid</w:t>
-      </w:r>
-      <w:r>
-        <w:rPr>
-          <w:noProof/>
-          <w:sz w:val="24"/>
-          <w:szCs w:val="24"/>
-          <w:lang w:val="en-US"/>
-        </w:rPr>
-        <w:t>der can change on</w:t>
-      </w:r>
-      <w:r>
-        <w:rPr>
-          <w:noProof/>
-          <w:sz w:val="24"/>
-          <w:szCs w:val="24"/>
-          <w:lang w:val="en-US"/>
-        </w:rPr>
-        <w:t xml:space="preserve">ly </w:t>
-      </w:r>
-      <w:r>
-        <w:rPr>
-          <w:noProof/>
-          <w:sz w:val="24"/>
-          <w:szCs w:val="24"/>
-          <w:lang w:val="en-US"/>
-        </w:rPr>
-        <w:t>bid</w:t>
-      </w:r>
-      <w:r>
-        <w:rPr>
-          <w:noProof/>
-          <w:sz w:val="24"/>
-          <w:szCs w:val="24"/>
-          <w:lang w:val="en-US"/>
-        </w:rPr>
-        <w:t xml:space="preserve"> value. </w:t>
-      </w:r>
-      <w:r>
-        <w:rPr>
-          <w:noProof/>
-          <w:sz w:val="24"/>
-          <w:szCs w:val="24"/>
-          <w:lang w:val="en-US"/>
-        </w:rPr>
-        <w:t>Bid</w:t>
-      </w:r>
-      <w:r>
-        <w:rPr>
-          <w:noProof/>
-          <w:sz w:val="24"/>
-          <w:szCs w:val="24"/>
-          <w:lang w:val="en-US"/>
-        </w:rPr>
-        <w:t xml:space="preserve"> </w:t>
-      </w:r>
-      <w:r>
-        <w:rPr>
-          <w:noProof/>
-          <w:sz w:val="24"/>
-          <w:szCs w:val="24"/>
-          <w:lang w:val="en-US"/>
-        </w:rPr>
-        <w:t xml:space="preserve">validity </w:t>
-      </w:r>
-      <w:r>
-        <w:rPr>
-          <w:noProof/>
-          <w:sz w:val="24"/>
-          <w:szCs w:val="24"/>
-          <w:lang w:val="en-US"/>
-        </w:rPr>
-        <w:t>is checked by default validator.</w:t>
-      </w:r>
-      <w:r>
-        <w:rPr>
-          <w:noProof/>
-          <w:sz w:val="24"/>
-          <w:szCs w:val="24"/>
-          <w:lang w:val="en-US"/>
-        </w:rPr>
-        <w:t xml:space="preserve">  </w:t>
-      </w:r>
-      <w:r>
-        <w:rPr>
-          <w:noProof/>
-          <w:sz w:val="24"/>
-          <w:szCs w:val="24"/>
-          <w:lang w:val="en-US"/>
-        </w:rPr>
-        <w:t>T</w:t>
-      </w:r>
-      <w:r>
-        <w:rPr>
-          <w:noProof/>
-          <w:sz w:val="24"/>
-          <w:szCs w:val="24"/>
-          <w:lang w:val="en-US"/>
-        </w:rPr>
-        <w:t>ime</w:t>
-      </w:r>
-      <w:r>
-        <w:rPr>
-          <w:noProof/>
-          <w:sz w:val="24"/>
-          <w:szCs w:val="24"/>
-          <w:lang w:val="en-US"/>
-        </w:rPr>
-        <w:t>,</w:t>
-      </w:r>
-      <w:r>
-        <w:rPr>
-          <w:noProof/>
-          <w:sz w:val="24"/>
-          <w:szCs w:val="24"/>
-          <w:lang w:val="en-US"/>
-        </w:rPr>
-        <w:t xml:space="preserve"> when </w:t>
-      </w:r>
-      <w:r>
-        <w:rPr>
-          <w:noProof/>
-          <w:sz w:val="24"/>
-          <w:szCs w:val="24"/>
-          <w:lang w:val="en-US"/>
-        </w:rPr>
-        <w:t>bid</w:t>
-      </w:r>
-      <w:r>
-        <w:rPr>
-          <w:noProof/>
-          <w:sz w:val="24"/>
-          <w:szCs w:val="24"/>
-          <w:lang w:val="en-US"/>
-        </w:rPr>
-        <w:t xml:space="preserve"> is placed will be checked. If </w:t>
-      </w:r>
-      <w:r>
-        <w:rPr>
-          <w:noProof/>
-          <w:sz w:val="24"/>
-          <w:szCs w:val="24"/>
-          <w:lang w:val="en-US"/>
-        </w:rPr>
-        <w:t>bid</w:t>
-      </w:r>
-      <w:r>
-        <w:rPr>
-          <w:noProof/>
-          <w:sz w:val="24"/>
-          <w:szCs w:val="24"/>
-          <w:lang w:val="en-US"/>
-        </w:rPr>
-        <w:t xml:space="preserve">ding time </w:t>
-      </w:r>
-      <w:r>
-        <w:rPr>
-          <w:noProof/>
-          <w:sz w:val="24"/>
-          <w:szCs w:val="24"/>
-          <w:lang w:val="en-US"/>
-        </w:rPr>
-        <w:t xml:space="preserve">exceeds the </w:t>
-      </w:r>
-      <w:r>
-        <w:rPr>
-          <w:noProof/>
-          <w:sz w:val="24"/>
-          <w:szCs w:val="24"/>
-          <w:lang w:val="en-US"/>
-        </w:rPr>
-        <w:t>bid</w:t>
-      </w:r>
-      <w:r>
-        <w:rPr>
-          <w:noProof/>
-          <w:sz w:val="24"/>
-          <w:szCs w:val="24"/>
-          <w:lang w:val="en-US"/>
-        </w:rPr>
-        <w:t xml:space="preserve">’s end time, </w:t>
-      </w:r>
-      <w:r>
-        <w:rPr>
-          <w:noProof/>
-          <w:sz w:val="24"/>
-          <w:szCs w:val="24"/>
-          <w:lang w:val="en-US"/>
-        </w:rPr>
-        <w:t>bid</w:t>
-      </w:r>
-      <w:r>
-        <w:rPr>
-          <w:noProof/>
-          <w:sz w:val="24"/>
-          <w:szCs w:val="24"/>
-          <w:lang w:val="en-US"/>
-        </w:rPr>
-        <w:t xml:space="preserve"> is not accepted. If </w:t>
-      </w:r>
-      <w:r>
-        <w:rPr>
-          <w:noProof/>
-          <w:sz w:val="24"/>
-          <w:szCs w:val="24"/>
-          <w:lang w:val="en-US"/>
-        </w:rPr>
-        <w:t>bid</w:t>
-      </w:r>
-      <w:r>
-        <w:rPr>
-          <w:noProof/>
-          <w:sz w:val="24"/>
-          <w:szCs w:val="24"/>
-          <w:lang w:val="en-US"/>
-        </w:rPr>
-        <w:t xml:space="preserve"> is placed 5 minutes before </w:t>
-      </w:r>
-      <w:r>
-        <w:rPr>
-          <w:noProof/>
-          <w:sz w:val="24"/>
-          <w:szCs w:val="24"/>
-          <w:lang w:val="en-US"/>
-        </w:rPr>
-        <w:t>bid</w:t>
-      </w:r>
-      <w:r>
-        <w:rPr>
-          <w:noProof/>
-          <w:sz w:val="24"/>
-          <w:szCs w:val="24"/>
-          <w:lang w:val="en-US"/>
-        </w:rPr>
-        <w:t xml:space="preserve">’s closing time the </w:t>
-      </w:r>
-      <w:r>
-        <w:rPr>
-          <w:noProof/>
-          <w:sz w:val="24"/>
-          <w:szCs w:val="24"/>
-          <w:lang w:val="en-US"/>
-        </w:rPr>
-        <w:t>bid</w:t>
-      </w:r>
-      <w:r>
-        <w:rPr>
-          <w:noProof/>
-          <w:sz w:val="24"/>
-          <w:szCs w:val="24"/>
-          <w:lang w:val="en-US"/>
-        </w:rPr>
-        <w:t xml:space="preserve"> time will be extended by 5 min</w:t>
-      </w:r>
-      <w:r>
-        <w:rPr>
-          <w:noProof/>
-          <w:sz w:val="24"/>
-          <w:szCs w:val="24"/>
-          <w:lang w:val="en-US"/>
-        </w:rPr>
-        <w:t>utes</w:t>
-      </w:r>
-      <w:r>
-        <w:rPr>
-          <w:noProof/>
-          <w:sz w:val="24"/>
-          <w:szCs w:val="24"/>
-          <w:lang w:val="en-US"/>
-        </w:rPr>
-        <w:t xml:space="preserve">. All additional </w:t>
-      </w:r>
-      <w:r>
-        <w:rPr>
-          <w:noProof/>
-          <w:sz w:val="24"/>
-          <w:szCs w:val="24"/>
-          <w:lang w:val="en-US"/>
-        </w:rPr>
-        <w:t>bid</w:t>
-      </w:r>
-      <w:r>
-        <w:rPr>
-          <w:noProof/>
-          <w:sz w:val="24"/>
-          <w:szCs w:val="24"/>
-          <w:lang w:val="en-US"/>
-        </w:rPr>
-        <w:t xml:space="preserve">s will extend this time by another 5 minutes until nobody adds </w:t>
-      </w:r>
-      <w:r>
-        <w:rPr>
-          <w:noProof/>
-          <w:sz w:val="24"/>
-          <w:szCs w:val="24"/>
-          <w:lang w:val="en-US"/>
-        </w:rPr>
-        <w:t>bid</w:t>
-      </w:r>
-      <w:r>
-        <w:rPr>
-          <w:noProof/>
-          <w:sz w:val="24"/>
-          <w:szCs w:val="24"/>
-          <w:lang w:val="en-US"/>
-        </w:rPr>
-        <w:t xml:space="preserve">s within 5 minutes of closing time. </w:t>
-      </w:r>
-      <w:r>
-        <w:rPr>
-          <w:noProof/>
-          <w:sz w:val="24"/>
-          <w:szCs w:val="24"/>
-          <w:lang w:val="en-US"/>
-        </w:rPr>
-        <w:t xml:space="preserve"> If </w:t>
-      </w:r>
-      <w:r>
-        <w:rPr>
-          <w:noProof/>
-          <w:sz w:val="24"/>
-          <w:szCs w:val="24"/>
-          <w:lang w:val="en-US"/>
-        </w:rPr>
-        <w:t>bid</w:t>
-      </w:r>
-      <w:r>
-        <w:rPr>
-          <w:noProof/>
-          <w:sz w:val="24"/>
-          <w:szCs w:val="24"/>
-          <w:lang w:val="en-US"/>
-        </w:rPr>
-        <w:t xml:space="preserve">d is placed after the end time the </w:t>
-      </w:r>
-      <w:r>
-        <w:rPr>
-          <w:noProof/>
-          <w:sz w:val="24"/>
-          <w:szCs w:val="24"/>
-          <w:lang w:val="en-US"/>
-        </w:rPr>
-        <w:t>bid</w:t>
-      </w:r>
-      <w:r>
-        <w:rPr>
-          <w:noProof/>
-          <w:sz w:val="24"/>
-          <w:szCs w:val="24"/>
-          <w:lang w:val="en-US"/>
-        </w:rPr>
-        <w:t xml:space="preserve"> is cancelled and auction status changed to D due to wait for resolve process. </w:t>
-      </w:r>
-      <w:r>
-        <w:rPr>
-          <w:noProof/>
-          <w:sz w:val="24"/>
-          <w:szCs w:val="24"/>
-          <w:lang w:val="en-US"/>
-        </w:rPr>
-        <w:t>Form is send for further checking and saving POST request. Save</w:t>
-      </w:r>
-      <w:r>
-        <w:rPr>
-          <w:noProof/>
-          <w:sz w:val="24"/>
-          <w:szCs w:val="24"/>
-          <w:lang w:val="en-US"/>
-        </w:rPr>
-        <w:t>bid</w:t>
-      </w:r>
-      <w:r>
-        <w:rPr>
-          <w:noProof/>
-          <w:sz w:val="24"/>
-          <w:szCs w:val="24"/>
-          <w:lang w:val="en-US"/>
-        </w:rPr>
-        <w:t xml:space="preserve"> view fuction will check</w:t>
-      </w:r>
-      <w:r>
-        <w:rPr>
-          <w:noProof/>
-          <w:sz w:val="24"/>
-          <w:szCs w:val="24"/>
-          <w:lang w:val="en-US"/>
-        </w:rPr>
-        <w:t>ed</w:t>
-      </w:r>
-      <w:r>
-        <w:rPr>
-          <w:noProof/>
-          <w:sz w:val="24"/>
-          <w:szCs w:val="24"/>
-          <w:lang w:val="en-US"/>
-        </w:rPr>
-        <w:t xml:space="preserve"> if form is valid. Then it will check if placed </w:t>
-      </w:r>
-      <w:r>
-        <w:rPr>
-          <w:noProof/>
-          <w:sz w:val="24"/>
-          <w:szCs w:val="24"/>
-          <w:lang w:val="en-US"/>
-        </w:rPr>
-        <w:t>bid</w:t>
-      </w:r>
-      <w:r>
-        <w:rPr>
-          <w:noProof/>
-          <w:sz w:val="24"/>
-          <w:szCs w:val="24"/>
-          <w:lang w:val="en-US"/>
-        </w:rPr>
-        <w:t xml:space="preserve"> was incremented more than minimum 0.01 euros. If </w:t>
-      </w:r>
-      <w:r>
-        <w:rPr>
-          <w:noProof/>
-          <w:sz w:val="24"/>
-          <w:szCs w:val="24"/>
-          <w:lang w:val="en-US"/>
-        </w:rPr>
-        <w:t>bid</w:t>
-      </w:r>
-      <w:r>
-        <w:rPr>
-          <w:noProof/>
-          <w:sz w:val="24"/>
-          <w:szCs w:val="24"/>
-          <w:lang w:val="en-US"/>
-        </w:rPr>
-        <w:t xml:space="preserve"> is not valid</w:t>
-      </w:r>
-      <w:r>
-        <w:rPr>
-          <w:noProof/>
-          <w:sz w:val="24"/>
-          <w:szCs w:val="24"/>
-          <w:lang w:val="en-US"/>
-        </w:rPr>
-        <w:t>,</w:t>
-      </w:r>
-      <w:r>
-        <w:rPr>
-          <w:noProof/>
-          <w:sz w:val="24"/>
-          <w:szCs w:val="24"/>
-          <w:lang w:val="en-US"/>
-        </w:rPr>
-        <w:t xml:space="preserve"> user is redirected back to </w:t>
-      </w:r>
-      <w:r>
-        <w:rPr>
-          <w:noProof/>
-          <w:sz w:val="24"/>
-          <w:szCs w:val="24"/>
-          <w:lang w:val="en-US"/>
-        </w:rPr>
-        <w:t>bid</w:t>
-      </w:r>
-      <w:r>
-        <w:rPr>
-          <w:noProof/>
-          <w:sz w:val="24"/>
-          <w:szCs w:val="24"/>
-          <w:lang w:val="en-US"/>
-        </w:rPr>
-        <w:t xml:space="preserve">ding page. </w:t>
-      </w:r>
-    </w:p>
-    <w:p>
-      <w:pPr>
-        <w:spacing w:line="276" w:lineRule="auto"/>
-        <w:rPr>
-          <w:noProof/>
-          <w:sz w:val="24"/>
-          <w:szCs w:val="24"/>
-          <w:lang w:val="en-US"/>
-        </w:rPr>
-      </w:pPr>
-      <w:r>
-        <w:rPr>
-          <w:noProof/>
-          <w:sz w:val="24"/>
-          <w:szCs w:val="24"/>
-          <w:lang w:val="en-US"/>
-        </w:rPr>
-        <w:t xml:space="preserve">If </w:t>
-      </w:r>
-      <w:r>
-        <w:rPr>
-          <w:noProof/>
-          <w:sz w:val="24"/>
-          <w:szCs w:val="24"/>
-          <w:lang w:val="en-US"/>
-        </w:rPr>
-        <w:t>bid</w:t>
-      </w:r>
-      <w:r>
-        <w:rPr>
-          <w:noProof/>
-          <w:sz w:val="24"/>
-          <w:szCs w:val="24"/>
-          <w:lang w:val="en-US"/>
-        </w:rPr>
-        <w:t xml:space="preserve"> is accepted</w:t>
-      </w:r>
-      <w:r>
-        <w:rPr>
-          <w:noProof/>
-          <w:sz w:val="24"/>
-          <w:szCs w:val="24"/>
-          <w:lang w:val="en-US"/>
-        </w:rPr>
-        <w:t>, email is send</w:t>
-      </w:r>
-      <w:r>
-        <w:rPr>
-          <w:noProof/>
-          <w:sz w:val="24"/>
-          <w:szCs w:val="24"/>
-          <w:lang w:val="en-US"/>
-        </w:rPr>
-        <w:t xml:space="preserve"> </w:t>
-      </w:r>
-      <w:r>
-        <w:rPr>
-          <w:noProof/>
-          <w:sz w:val="24"/>
-          <w:szCs w:val="24"/>
-          <w:lang w:val="en-US"/>
-        </w:rPr>
-        <w:t xml:space="preserve">to seller </w:t>
-      </w:r>
-      <w:r>
-        <w:rPr>
-          <w:noProof/>
-          <w:sz w:val="24"/>
-          <w:szCs w:val="24"/>
-          <w:lang w:val="en-US"/>
-        </w:rPr>
-        <w:t xml:space="preserve">(console) </w:t>
-      </w:r>
-      <w:r>
-        <w:rPr>
-          <w:noProof/>
-          <w:sz w:val="24"/>
-          <w:szCs w:val="24"/>
-          <w:lang w:val="en-US"/>
-        </w:rPr>
-        <w:t xml:space="preserve">and all the </w:t>
-      </w:r>
-      <w:r>
-        <w:rPr>
-          <w:noProof/>
-          <w:sz w:val="24"/>
-          <w:szCs w:val="24"/>
-          <w:lang w:val="en-US"/>
-        </w:rPr>
-        <w:t>bid</w:t>
-      </w:r>
-      <w:r>
-        <w:rPr>
-          <w:noProof/>
-          <w:sz w:val="24"/>
-          <w:szCs w:val="24"/>
-          <w:lang w:val="en-US"/>
-        </w:rPr>
-        <w:t>ders.</w:t>
-      </w:r>
-    </w:p>
-    <w:p>
-      <w:pPr>
-        <w:pStyle w:val="Otsikko3"/>
-        <w:rPr>
-          <w:noProof/>
-          <w:lang w:val="en-US"/>
-        </w:rPr>
-      </w:pPr>
-      <w:r>
-        <w:rPr>
-          <w:noProof/>
-          <w:lang w:val="en-US"/>
-        </w:rPr>
-        <w:t>UC7 Ban</w:t>
-      </w:r>
-    </w:p>
-    <w:p>
-      <w:pPr>
-        <w:spacing w:line="276" w:lineRule="auto"/>
-        <w:rPr>
-          <w:noProof/>
-          <w:sz w:val="24"/>
-          <w:szCs w:val="24"/>
-          <w:lang w:val="en-US"/>
-        </w:rPr>
-      </w:pPr>
-      <w:r>
-        <w:rPr>
-          <w:noProof/>
-          <w:sz w:val="24"/>
-          <w:szCs w:val="24"/>
-          <w:lang w:val="en-US"/>
-        </w:rPr>
-        <w:t xml:space="preserve">Banned auction is selected at home page in same manner as in </w:t>
-      </w:r>
-      <w:r>
-        <w:rPr>
-          <w:noProof/>
-          <w:sz w:val="24"/>
-          <w:szCs w:val="24"/>
-          <w:lang w:val="en-US"/>
-        </w:rPr>
-        <w:t>bid</w:t>
-      </w:r>
-      <w:r>
-        <w:rPr>
-          <w:noProof/>
-          <w:sz w:val="24"/>
-          <w:szCs w:val="24"/>
-          <w:lang w:val="en-US"/>
-        </w:rPr>
-        <w:t>. Auction to be banned is parameter of GET request. User who bans the auction needs to be authenticated administrator</w:t>
-      </w:r>
-      <w:r>
-        <w:rPr>
-          <w:noProof/>
-          <w:sz w:val="24"/>
-          <w:szCs w:val="24"/>
-          <w:lang w:val="en-US"/>
-        </w:rPr>
-        <w:t>. This is first checked and if authentication is ok, confirmban.html page is rendered with auction table. At confirmation page there is auction data and simple yes and no selection to confirmation. form is send as POST request to another banauction URL. POST request is processed by ban function. Selected auction’s auction</w:t>
-      </w:r>
-      <w:r>
-        <w:rPr>
-          <w:noProof/>
-          <w:sz w:val="24"/>
-          <w:szCs w:val="24"/>
-          <w:lang w:val="en-US"/>
-        </w:rPr>
-        <w:t xml:space="preserve"> </w:t>
-      </w:r>
-      <w:r>
-        <w:rPr>
-          <w:noProof/>
-          <w:sz w:val="24"/>
-          <w:szCs w:val="24"/>
-          <w:lang w:val="en-US"/>
-        </w:rPr>
-        <w:t>status value will be changed to ‘B’</w:t>
-      </w:r>
-      <w:r>
-        <w:rPr>
-          <w:noProof/>
-          <w:sz w:val="24"/>
-          <w:szCs w:val="24"/>
-          <w:lang w:val="en-US"/>
-        </w:rPr>
-        <w:t>,</w:t>
-      </w:r>
-      <w:r>
-        <w:rPr>
-          <w:noProof/>
-          <w:sz w:val="24"/>
-          <w:szCs w:val="24"/>
-          <w:lang w:val="en-US"/>
-        </w:rPr>
-        <w:t xml:space="preserve"> </w:t>
-      </w:r>
-      <w:r>
-        <w:rPr>
-          <w:noProof/>
-          <w:sz w:val="24"/>
-          <w:szCs w:val="24"/>
-          <w:lang w:val="en-US"/>
-        </w:rPr>
-        <w:t xml:space="preserve">means </w:t>
-      </w:r>
-      <w:r>
-        <w:rPr>
-          <w:noProof/>
-          <w:sz w:val="24"/>
-          <w:szCs w:val="24"/>
-          <w:lang w:val="en-US"/>
-        </w:rPr>
-        <w:t>banned</w:t>
-      </w:r>
-      <w:r>
-        <w:rPr>
-          <w:noProof/>
-          <w:sz w:val="24"/>
-          <w:szCs w:val="24"/>
-          <w:lang w:val="en-US"/>
-        </w:rPr>
-        <w:t>. When auction status is banned</w:t>
-      </w:r>
-      <w:r>
-        <w:rPr>
-          <w:noProof/>
-          <w:sz w:val="24"/>
-          <w:szCs w:val="24"/>
-          <w:lang w:val="en-US"/>
-        </w:rPr>
-        <w:t xml:space="preserve"> </w:t>
-      </w:r>
-      <w:r>
-        <w:rPr>
-          <w:noProof/>
-          <w:sz w:val="24"/>
-          <w:szCs w:val="24"/>
-          <w:lang w:val="en-US"/>
-        </w:rPr>
-        <w:t xml:space="preserve">it is not shown in main page. It is not possible to </w:t>
-      </w:r>
-      <w:r>
-        <w:rPr>
-          <w:noProof/>
-          <w:sz w:val="24"/>
-          <w:szCs w:val="24"/>
-          <w:lang w:val="en-US"/>
-        </w:rPr>
-        <w:t>bid</w:t>
-      </w:r>
-      <w:r>
-        <w:rPr>
-          <w:noProof/>
-          <w:sz w:val="24"/>
-          <w:szCs w:val="24"/>
-          <w:lang w:val="en-US"/>
-        </w:rPr>
-        <w:t xml:space="preserve"> banned auction. Also, automatic resolve process will not process it.</w:t>
-      </w:r>
-    </w:p>
-    <w:p>
-      <w:pPr>
-        <w:spacing w:line="276" w:lineRule="auto"/>
-        <w:rPr>
-          <w:noProof/>
-          <w:sz w:val="24"/>
-          <w:szCs w:val="24"/>
-          <w:lang w:val="en-US"/>
-        </w:rPr>
-      </w:pPr>
-      <w:r>
-        <w:rPr>
-          <w:noProof/>
-          <w:sz w:val="24"/>
-          <w:szCs w:val="24"/>
-          <w:lang w:val="en-US"/>
-        </w:rPr>
-        <w:t xml:space="preserve">After auction status is changed the seller and all </w:t>
-      </w:r>
-      <w:r>
-        <w:rPr>
-          <w:noProof/>
-          <w:sz w:val="24"/>
-          <w:szCs w:val="24"/>
-          <w:lang w:val="en-US"/>
-        </w:rPr>
-        <w:t>bid</w:t>
-      </w:r>
-      <w:r>
-        <w:rPr>
-          <w:noProof/>
-          <w:sz w:val="24"/>
-          <w:szCs w:val="24"/>
-          <w:lang w:val="en-US"/>
-        </w:rPr>
-        <w:t>ders are notified about ban by email.</w:t>
-      </w:r>
-    </w:p>
-    <w:p>
-      <w:pPr>
-        <w:pStyle w:val="Otsikko3"/>
-        <w:rPr>
-          <w:noProof/>
-          <w:lang w:val="en-US"/>
-        </w:rPr>
-      </w:pPr>
-      <w:r>
-        <w:rPr>
-          <w:noProof/>
-          <w:lang w:val="en-US"/>
-        </w:rPr>
-        <w:t xml:space="preserve">UC8 Resolve auction </w:t>
-      </w:r>
-    </w:p>
-    <w:p>
-      <w:pPr>
-        <w:spacing w:line="276" w:lineRule="auto"/>
-        <w:rPr>
-          <w:b/>
-          <w:sz w:val="24"/>
-          <w:szCs w:val="24"/>
-          <w:lang w:val="en-US"/>
-        </w:rPr>
-      </w:pPr>
-      <w:r>
-        <w:rPr>
-          <w:sz w:val="24"/>
-          <w:szCs w:val="24"/>
-          <w:lang w:val="en-US"/>
-        </w:rPr>
-        <w:t>Auction</w:t>
-      </w:r>
-      <w:r>
-        <w:rPr>
-          <w:sz w:val="24"/>
-          <w:szCs w:val="24"/>
-          <w:lang w:val="en-US"/>
-        </w:rPr>
-        <w:t>s</w:t>
-      </w:r>
-      <w:r>
-        <w:rPr>
-          <w:sz w:val="24"/>
-          <w:szCs w:val="24"/>
-          <w:lang w:val="en-US"/>
-        </w:rPr>
-        <w:t xml:space="preserve"> are resolved once a day by Django’s management command</w:t>
-      </w:r>
-      <w:r>
-        <w:rPr>
-          <w:sz w:val="24"/>
-          <w:szCs w:val="24"/>
-          <w:lang w:val="en-US"/>
-        </w:rPr>
-        <w:t xml:space="preserve">. Management command needs to be fired by external scheduler in order to do tasks in automatically. This process is handled by task scheduler provided by </w:t>
-      </w:r>
-      <w:proofErr w:type="spellStart"/>
-      <w:r>
-        <w:rPr>
-          <w:sz w:val="24"/>
-          <w:szCs w:val="24"/>
-          <w:lang w:val="en-US"/>
-        </w:rPr>
-        <w:t>Pythonanywhere</w:t>
-      </w:r>
-      <w:proofErr w:type="spellEnd"/>
-      <w:r>
-        <w:rPr>
-          <w:sz w:val="24"/>
-          <w:szCs w:val="24"/>
-          <w:lang w:val="en-US"/>
-        </w:rPr>
-        <w:t xml:space="preserve"> site. It runs once a day resolveauction.py file in </w:t>
-      </w:r>
-      <w:proofErr w:type="spellStart"/>
-      <w:r>
-        <w:rPr>
-          <w:sz w:val="24"/>
-          <w:szCs w:val="24"/>
-          <w:lang w:val="en-US"/>
-        </w:rPr>
-        <w:t>YAAS_App</w:t>
-      </w:r>
-      <w:proofErr w:type="spellEnd"/>
-      <w:r>
-        <w:rPr>
-          <w:sz w:val="24"/>
-          <w:szCs w:val="24"/>
-          <w:lang w:val="en-US"/>
-        </w:rPr>
-        <w:t xml:space="preserve"> management directory</w:t>
-      </w:r>
-      <w:r>
-        <w:rPr>
-          <w:sz w:val="24"/>
-          <w:szCs w:val="24"/>
-          <w:lang w:val="en-US"/>
-        </w:rPr>
-        <w:t xml:space="preserve">. More detailed management command from task scheduler is following </w:t>
-      </w:r>
-      <w:r>
-        <w:rPr>
-          <w:b/>
-          <w:sz w:val="24"/>
-          <w:szCs w:val="24"/>
-          <w:lang w:val="en-US"/>
-        </w:rPr>
-        <w:t>/home/</w:t>
-      </w:r>
-      <w:proofErr w:type="spellStart"/>
-      <w:r>
-        <w:rPr>
-          <w:b/>
-          <w:sz w:val="24"/>
-          <w:szCs w:val="24"/>
-          <w:lang w:val="en-US"/>
-        </w:rPr>
-        <w:t>MikaK</w:t>
-      </w:r>
-      <w:proofErr w:type="spellEnd"/>
-      <w:r>
-        <w:rPr>
-          <w:b/>
-          <w:sz w:val="24"/>
-          <w:szCs w:val="24"/>
-          <w:lang w:val="en-US"/>
-        </w:rPr>
-        <w:t>/.</w:t>
-      </w:r>
-      <w:proofErr w:type="spellStart"/>
-      <w:r>
-        <w:rPr>
-          <w:b/>
-          <w:sz w:val="24"/>
-          <w:szCs w:val="24"/>
-          <w:lang w:val="en-US"/>
-        </w:rPr>
-        <w:t>virtualenvs</w:t>
-      </w:r>
-      <w:proofErr w:type="spellEnd"/>
-      <w:r>
-        <w:rPr>
-          <w:b/>
-          <w:sz w:val="24"/>
-          <w:szCs w:val="24"/>
-          <w:lang w:val="en-US"/>
-        </w:rPr>
-        <w:t>/YAAS-</w:t>
-      </w:r>
-      <w:proofErr w:type="spellStart"/>
-      <w:r>
-        <w:rPr>
-          <w:b/>
-          <w:sz w:val="24"/>
-          <w:szCs w:val="24"/>
-          <w:lang w:val="en-US"/>
-        </w:rPr>
-        <w:t>virtualenv</w:t>
-      </w:r>
-      <w:proofErr w:type="spellEnd"/>
-      <w:r>
-        <w:rPr>
-          <w:b/>
-          <w:sz w:val="24"/>
-          <w:szCs w:val="24"/>
-          <w:lang w:val="en-US"/>
-        </w:rPr>
-        <w:t xml:space="preserve">/bin/python /home/MikaK/web-services-2017-project-part2-xzerkses/manage.py </w:t>
-      </w:r>
-      <w:proofErr w:type="spellStart"/>
-      <w:r>
-        <w:rPr>
-          <w:b/>
-          <w:sz w:val="24"/>
-          <w:szCs w:val="24"/>
-          <w:lang w:val="en-US"/>
-        </w:rPr>
-        <w:t>resolveauctions</w:t>
-      </w:r>
-      <w:proofErr w:type="spellEnd"/>
-      <w:r>
-        <w:rPr>
-          <w:b/>
-          <w:sz w:val="24"/>
-          <w:szCs w:val="24"/>
-          <w:lang w:val="en-US"/>
-        </w:rPr>
-        <w:t>.</w:t>
-      </w:r>
-    </w:p>
-    <w:p>
-      <w:pPr>
-        <w:spacing w:line="276" w:lineRule="auto"/>
-        <w:rPr>
-          <w:sz w:val="24"/>
-          <w:szCs w:val="24"/>
-          <w:lang w:val="en-US"/>
-        </w:rPr>
-      </w:pPr>
-      <w:r>
-        <w:rPr>
-          <w:sz w:val="24"/>
-          <w:szCs w:val="24"/>
-          <w:lang w:val="en-US"/>
-        </w:rPr>
-        <w:t xml:space="preserve">Actual auction resolve is handled by Command class in resolveauction.py file, which is under </w:t>
-      </w:r>
-      <w:proofErr w:type="spellStart"/>
-      <w:r>
-        <w:rPr>
-          <w:sz w:val="24"/>
-          <w:szCs w:val="24"/>
-          <w:lang w:val="en-US"/>
-        </w:rPr>
-        <w:t>YAAS_App</w:t>
-      </w:r>
-      <w:proofErr w:type="spellEnd"/>
-      <w:r>
-        <w:rPr>
-          <w:sz w:val="24"/>
-          <w:szCs w:val="24"/>
-          <w:lang w:val="en-US"/>
-        </w:rPr>
-        <w:t xml:space="preserve">/management/commands folder. Handle function reads periodically all auctions saved to system and check auction status and auction ending time. If auction status </w:t>
-      </w:r>
-      <w:r>
-        <w:rPr>
-          <w:sz w:val="24"/>
-          <w:szCs w:val="24"/>
-          <w:lang w:val="en-US"/>
-        </w:rPr>
-        <w:t>is still Active and auctions ending time has passed, the auction will be resolved. Also, if auction’s status is ‘</w:t>
-      </w:r>
-      <w:proofErr w:type="spellStart"/>
-      <w:r>
-        <w:rPr>
-          <w:sz w:val="24"/>
-          <w:szCs w:val="24"/>
-          <w:lang w:val="en-US"/>
-        </w:rPr>
-        <w:t>C’,it</w:t>
-      </w:r>
-      <w:proofErr w:type="spellEnd"/>
-      <w:r>
-        <w:rPr>
-          <w:sz w:val="24"/>
-          <w:szCs w:val="24"/>
-          <w:lang w:val="en-US"/>
-        </w:rPr>
-        <w:t xml:space="preserve"> will be resolved. In all these mentioned cases status of auction will be changed to D, which is for </w:t>
-      </w:r>
-      <w:r>
-        <w:rPr>
-          <w:sz w:val="24"/>
-          <w:szCs w:val="24"/>
-          <w:lang w:val="en-US"/>
-        </w:rPr>
-        <w:t>​</w:t>
-      </w:r>
-      <w:r>
-        <w:rPr>
-          <w:sz w:val="24"/>
-          <w:szCs w:val="24"/>
-          <w:lang w:val="en-US"/>
-        </w:rPr>
-        <w:t>a</w:t>
-      </w:r>
-      <w:r>
-        <w:rPr>
-          <w:sz w:val="24"/>
-          <w:szCs w:val="24"/>
-          <w:lang w:val="en-US"/>
-        </w:rPr>
-        <w:t>djudicated</w:t>
-      </w:r>
-      <w:r>
-        <w:rPr>
-          <w:sz w:val="24"/>
-          <w:szCs w:val="24"/>
-          <w:lang w:val="en-US"/>
-        </w:rPr>
-        <w:t xml:space="preserve">. </w:t>
-      </w:r>
-      <w:r>
-        <w:rPr>
-          <w:sz w:val="24"/>
-          <w:szCs w:val="24"/>
-          <w:lang w:val="en-US"/>
-        </w:rPr>
-        <w:t xml:space="preserve">All involved </w:t>
-      </w:r>
-      <w:r>
-        <w:rPr>
-          <w:sz w:val="24"/>
-          <w:szCs w:val="24"/>
-          <w:lang w:val="en-US"/>
-        </w:rPr>
-        <w:t>bid</w:t>
-      </w:r>
-      <w:r>
-        <w:rPr>
-          <w:sz w:val="24"/>
-          <w:szCs w:val="24"/>
-          <w:lang w:val="en-US"/>
-        </w:rPr>
-        <w:t xml:space="preserve">ders and seller is notified by email that auction is resolved. </w:t>
-      </w:r>
-      <w:r>
-        <w:rPr>
-          <w:sz w:val="24"/>
-          <w:szCs w:val="24"/>
-          <w:lang w:val="en-US"/>
-        </w:rPr>
-        <w:t xml:space="preserve"> </w:t>
-      </w:r>
-      <w:r>
-        <w:rPr>
-          <w:sz w:val="24"/>
-          <w:szCs w:val="24"/>
-          <w:lang w:val="en-US"/>
-        </w:rPr>
-        <w:t xml:space="preserve"> </w:t>
-      </w:r>
-      <w:r>
-        <w:rPr>
-          <w:sz w:val="24"/>
-          <w:szCs w:val="24"/>
-          <w:lang w:val="en-US"/>
-        </w:rPr>
         <w:t xml:space="preserve">   </w:t>
       </w:r>
     </w:p>
@@ -3790,7 +4053,6 @@
         <w:rPr>
           <w:noProof/>
         </w:rPr>
-        <w:lastRenderedPageBreak/>
         <w:drawing>
           <wp:inline distT="0" distB="0" distL="0" distR="0" wp14:anchorId="20E1F541" wp14:editId="4EF9C127">
             <wp:extent cx="4448175" cy="2447925"/>
@@ -4159,6 +4421,20 @@
       <w:pPr>
         <w:spacing w:line="276" w:lineRule="auto"/>
         <w:rPr>
+          <w:lang w:val="en-US"/>
+        </w:rPr>
+      </w:pPr>
+      <w:r>
+        <w:rPr>
+          <w:lang w:val="en-US"/>
+        </w:rPr>
+        <w:t xml:space="preserve">Language preference was implemented, but is not in use at the moment as there was issues with duplicates when using fixture loading. Code that was used for store language preference is commented out in views.py and in models.py  </w:t>
+      </w:r>
+    </w:p>
+    <w:p>
+      <w:pPr>
+        <w:spacing w:line="276" w:lineRule="auto"/>
+        <w:rPr>
           <w:sz w:val="24"/>
           <w:szCs w:val="24"/>
           <w:lang w:val="en-US"/>
@@ -4196,7 +4472,16 @@
           <w:szCs w:val="24"/>
           <w:lang w:val="en-US"/>
         </w:rPr>
-        <w:t xml:space="preserve">Related to Profile class are signal methods which are connecting User class save and creation operations to Profile class. In other words, when a new User </w:t>
+        <w:t xml:space="preserve">Related to Profile class are signal </w:t>
+      </w:r>
+      <w:r>
+        <w:rPr>
+          <w:sz w:val="24"/>
+          <w:szCs w:val="24"/>
+          <w:lang w:val="en-US"/>
+        </w:rPr>
+        <w:lastRenderedPageBreak/>
+        <w:t xml:space="preserve">methods which are connecting User class save and creation operations to Profile class. In other words, when a new User </w:t>
       </w:r>
       <w:r>
         <w:rPr>
@@ -4377,7 +4662,6 @@
         <w:rPr>
           <w:lang w:val="en-US"/>
         </w:rPr>
-        <w:lastRenderedPageBreak/>
         <w:t>UC10 Support for multiple concurrent sessions</w:t>
       </w:r>
     </w:p>
@@ -5234,7 +5518,6 @@
           <w:szCs w:val="24"/>
           <w:lang w:val="en-US"/>
         </w:rPr>
-        <w:lastRenderedPageBreak/>
         <w:t>Settings.py contains global setting for default authentication classes and default permission classes</w:t>
       </w:r>
       <w:r>
@@ -5585,7 +5868,16 @@
           <w:szCs w:val="24"/>
           <w:lang w:val="en-US"/>
         </w:rPr>
-        <w:t xml:space="preserve"> in order to restrict access for authenticated users. Authentication is done with token authentication. Method parse PUT message’s payload and makes same checks that was done with main </w:t>
+        <w:t xml:space="preserve"> in order to restrict access for authenticated users. Authentication is done with </w:t>
+      </w:r>
+      <w:r>
+        <w:rPr>
+          <w:sz w:val="24"/>
+          <w:szCs w:val="24"/>
+          <w:lang w:val="en-US"/>
+        </w:rPr>
+        <w:lastRenderedPageBreak/>
+        <w:t xml:space="preserve">token authentication. Method parse PUT message’s payload and makes same checks that was done with main </w:t>
       </w:r>
       <w:r>
         <w:rPr>
@@ -5757,7 +6049,6 @@
         <w:rPr>
           <w:noProof/>
         </w:rPr>
-        <w:lastRenderedPageBreak/>
         <w:drawing>
           <wp:inline distT="0" distB="0" distL="0" distR="0" wp14:anchorId="6A02F608" wp14:editId="37B11801">
             <wp:extent cx="6120130" cy="1198880"/>
@@ -6331,6 +6622,7 @@
         <w:rPr>
           <w:lang w:val="en-US"/>
         </w:rPr>
+        <w:lastRenderedPageBreak/>
         <w:t>TR2.1: Functional tests for UC</w:t>
       </w:r>
       <w:r>
@@ -6489,7 +6781,6 @@
         <w:rPr>
           <w:lang w:val="en-US"/>
         </w:rPr>
-        <w:lastRenderedPageBreak/>
         <w:t xml:space="preserve">auction doesn’t have a title </w:t>
       </w:r>
     </w:p>
@@ -9154,7 +9445,7 @@
 </file>
 
 <file path=customXml/itemProps1.xml><?xml version="1.0" encoding="utf-8"?>
-<ds:datastoreItem xmlns:ds="http://schemas.openxmlformats.org/officeDocument/2006/customXml" ds:itemID="{DC4985A0-5C40-42A5-99A9-DF0B7BFE15A7}">
+<ds:datastoreItem xmlns:ds="http://schemas.openxmlformats.org/officeDocument/2006/customXml" ds:itemID="{BD47B6D3-FB5D-413F-8BAA-DB322F9CB779}">
   <ds:schemaRefs>
     <ds:schemaRef ds:uri="http://schemas.openxmlformats.org/officeDocument/2006/bibliography"/>
   </ds:schemaRefs>

</xml_diff>